<commit_message>
airada can now add multiple paragraph
</commit_message>
<xml_diff>
--- a/template-doc/project.docx
+++ b/template-doc/project.docx
@@ -221,7 +221,43 @@
                 <w:sz w:val="32"/>
                 <w:szCs w:val="32"/>
               </w:rPr>
-              <w:t>Medical Student Union, Faculty of Medicine, Khon Kaen,</w:t>
+              <w:t xml:space="preserve">Medical Student Union, Faculty of Medicine, </w:t>
+            </w:r>
+            <w:proofErr w:type="spellStart"/>
+            <w:r>
+              <w:rPr>
+                <w:rFonts w:ascii="TH SarabunPSK" w:hAnsi="TH SarabunPSK" w:cs="TH SarabunPSK" w:hint="cs"/>
+                <w:sz w:val="32"/>
+                <w:szCs w:val="32"/>
+              </w:rPr>
+              <w:t>Khon</w:t>
+            </w:r>
+            <w:proofErr w:type="spellEnd"/>
+            <w:r>
+              <w:rPr>
+                <w:rFonts w:ascii="TH SarabunPSK" w:hAnsi="TH SarabunPSK" w:cs="TH SarabunPSK" w:hint="cs"/>
+                <w:sz w:val="32"/>
+                <w:szCs w:val="32"/>
+              </w:rPr>
+              <w:t xml:space="preserve"> </w:t>
+            </w:r>
+            <w:proofErr w:type="spellStart"/>
+            <w:r>
+              <w:rPr>
+                <w:rFonts w:ascii="TH SarabunPSK" w:hAnsi="TH SarabunPSK" w:cs="TH SarabunPSK" w:hint="cs"/>
+                <w:sz w:val="32"/>
+                <w:szCs w:val="32"/>
+              </w:rPr>
+              <w:t>Kaen</w:t>
+            </w:r>
+            <w:proofErr w:type="spellEnd"/>
+            <w:r>
+              <w:rPr>
+                <w:rFonts w:ascii="TH SarabunPSK" w:hAnsi="TH SarabunPSK" w:cs="TH SarabunPSK" w:hint="cs"/>
+                <w:sz w:val="32"/>
+                <w:szCs w:val="32"/>
+              </w:rPr>
+              <w:t>,</w:t>
             </w:r>
             <w:r>
               <w:rPr>
@@ -315,6 +351,7 @@
         </w:rPr>
         <w:t>${</w:t>
       </w:r>
+      <w:proofErr w:type="spellStart"/>
       <w:r>
         <w:rPr>
           <w:rFonts w:ascii="TH SarabunPSK" w:eastAsia="Sarabun" w:hAnsi="TH SarabunPSK" w:cs="TH SarabunPSK"/>
@@ -326,6 +363,7 @@
         </w:rPr>
         <w:t>projectName</w:t>
       </w:r>
+      <w:proofErr w:type="spellEnd"/>
       <w:r>
         <w:rPr>
           <w:rFonts w:ascii="TH SarabunPSK" w:eastAsia="Sarabun" w:hAnsi="TH SarabunPSK" w:cs="TH SarabunPSK"/>
@@ -341,6 +379,7 @@
     <w:p>
       <w:pPr>
         <w:pStyle w:val="NoSpacing"/>
+        <w:spacing w:line="276" w:lineRule="auto"/>
         <w:rPr>
           <w:rFonts w:ascii="TH SarabunPSK" w:hAnsi="TH SarabunPSK" w:cs="TH SarabunPSK"/>
           <w:b/>
@@ -375,21 +414,14 @@
     <w:p>
       <w:pPr>
         <w:pStyle w:val="NoSpacing"/>
-        <w:rPr>
-          <w:rFonts w:ascii="TH SarabunPSK" w:eastAsia="Sarabun" w:hAnsi="TH SarabunPSK" w:cs="TH SarabunPSK"/>
-          <w:sz w:val="32"/>
-          <w:szCs w:val="32"/>
-        </w:rPr>
-      </w:pPr>
-      <w:r>
-        <w:rPr>
-          <w:rFonts w:ascii="TH SarabunPSK" w:hAnsi="TH SarabunPSK" w:cs="TH SarabunPSK"/>
-          <w:sz w:val="32"/>
-          <w:szCs w:val="32"/>
-          <w:lang w:val="en-US"/>
-        </w:rPr>
-        <w:t xml:space="preserve">        </w:t>
-      </w:r>
+        <w:spacing w:line="276" w:lineRule="auto"/>
+        <w:ind w:firstLine="567"/>
+        <w:rPr>
+          <w:rFonts w:ascii="TH SarabunPSK" w:eastAsia="Sarabun" w:hAnsi="TH SarabunPSK" w:cs="TH SarabunPSK"/>
+          <w:sz w:val="32"/>
+          <w:szCs w:val="32"/>
+        </w:rPr>
+      </w:pPr>
       <w:r>
         <w:rPr>
           <w:rFonts w:ascii="TH SarabunPSK" w:hAnsi="TH SarabunPSK" w:cs="TH SarabunPSK"/>
@@ -438,7 +470,7 @@
     </w:p>
     <w:p>
       <w:pPr>
-        <w:spacing w:before="240" w:after="240"/>
+        <w:spacing w:before="240"/>
         <w:rPr>
           <w:rFonts w:ascii="TH SarabunPSK" w:eastAsia="Sarabun" w:hAnsi="TH SarabunPSK" w:cs="TH SarabunPSK"/>
           <w:sz w:val="32"/>
@@ -468,115 +500,45 @@
           <w:lang w:val="en-US"/>
         </w:rPr>
         <w:t>วัตถุประสงค์ของโครงการ</w:t>
-      </w:r>
-      <w:r>
-        <w:rPr>
-          <w:rFonts w:ascii="TH SarabunPSK" w:eastAsia="Sarabun" w:hAnsi="TH SarabunPSK" w:cs="TH SarabunPSK"/>
-          <w:sz w:val="32"/>
-          <w:szCs w:val="32"/>
-          <w:cs/>
-          <w:lang w:val="en-US"/>
-        </w:rPr>
-        <w:br/>
-      </w:r>
-      <w:r>
-        <w:rPr>
-          <w:rFonts w:ascii="TH SarabunPSK" w:eastAsia="Sarabun" w:hAnsi="TH SarabunPSK" w:cs="TH SarabunPSK" w:hint="cs"/>
-          <w:sz w:val="32"/>
-          <w:szCs w:val="32"/>
-          <w:cs/>
-          <w:lang w:val="en-US"/>
-        </w:rPr>
-        <w:t xml:space="preserve">        </w:t>
-      </w:r>
-      <w:r>
-        <w:rPr>
-          <w:rFonts w:ascii="TH SarabunPSK" w:eastAsia="Sarabun" w:hAnsi="TH SarabunPSK" w:cs="TH SarabunPSK"/>
-          <w:sz w:val="32"/>
-          <w:szCs w:val="32"/>
-          <w:lang w:val="en-US"/>
-        </w:rPr>
-        <w:t>${</w:t>
-      </w:r>
-      <w:r>
-        <w:rPr>
-          <w:rFonts w:ascii="TH SarabunPSK" w:eastAsia="Sarabun" w:hAnsi="TH SarabunPSK" w:cs="TH SarabunPSK"/>
-          <w:sz w:val="32"/>
-          <w:szCs w:val="32"/>
-          <w:lang w:val="en-US"/>
-        </w:rPr>
-        <w:t>objectives</w:t>
-      </w:r>
-      <w:r>
-        <w:rPr>
-          <w:rFonts w:ascii="TH SarabunPSK" w:eastAsia="Sarabun" w:hAnsi="TH SarabunPSK" w:cs="TH SarabunPSK"/>
-          <w:sz w:val="32"/>
-          <w:szCs w:val="32"/>
-          <w:lang w:val="en-US"/>
-        </w:rPr>
-        <w:t>}</w:t>
       </w:r>
     </w:p>
     <w:p>
       <w:pPr>
-        <w:rPr>
-          <w:rFonts w:ascii="TH SarabunPSK" w:eastAsia="Sarabun" w:hAnsi="TH SarabunPSK" w:cs="TH SarabunPSK"/>
-          <w:sz w:val="32"/>
-          <w:szCs w:val="32"/>
-          <w:lang w:val="en-US"/>
-        </w:rPr>
-      </w:pPr>
-      <w:r>
-        <w:rPr>
-          <w:rFonts w:ascii="TH SarabunPSK" w:eastAsia="Sarabun" w:hAnsi="TH SarabunPSK" w:cs="TH SarabunPSK"/>
-          <w:b/>
-          <w:bCs/>
-          <w:sz w:val="32"/>
-          <w:szCs w:val="32"/>
-          <w:lang w:val="en-US"/>
-        </w:rPr>
-        <w:t xml:space="preserve">3. </w:t>
-      </w:r>
-      <w:r>
-        <w:rPr>
-          <w:rFonts w:ascii="TH SarabunPSK" w:eastAsia="Sarabun" w:hAnsi="TH SarabunPSK" w:cs="TH SarabunPSK" w:hint="cs"/>
-          <w:b/>
-          <w:bCs/>
-          <w:sz w:val="32"/>
-          <w:szCs w:val="32"/>
-          <w:cs/>
-          <w:lang w:val="en-US"/>
-        </w:rPr>
-        <w:t>ผู้รับผิดชอบโครงการ</w:t>
-      </w:r>
-      <w:r>
-        <w:rPr>
-          <w:rFonts w:ascii="TH SarabunPSK" w:eastAsia="Sarabun" w:hAnsi="TH SarabunPSK" w:cs="TH SarabunPSK"/>
-          <w:sz w:val="32"/>
-          <w:szCs w:val="32"/>
-          <w:cs/>
-          <w:lang w:val="en-US"/>
-        </w:rPr>
-        <w:br/>
-      </w:r>
-      <w:r>
-        <w:rPr>
-          <w:rFonts w:ascii="TH SarabunPSK" w:eastAsia="Sarabun" w:hAnsi="TH SarabunPSK" w:cs="TH SarabunPSK"/>
-          <w:sz w:val="32"/>
-          <w:szCs w:val="32"/>
-          <w:lang w:val="en-US"/>
-        </w:rPr>
-        <w:t xml:space="preserve">        3.1 </w:t>
-      </w:r>
-      <w:r>
-        <w:rPr>
-          <w:rFonts w:ascii="TH SarabunPSK" w:eastAsia="Sarabun" w:hAnsi="TH SarabunPSK" w:cs="TH SarabunPSK" w:hint="cs"/>
-          <w:sz w:val="32"/>
-          <w:szCs w:val="32"/>
-          <w:cs/>
-          <w:lang w:val="en-US"/>
-        </w:rPr>
-        <w:t>นักศึกษาผู้รับผิดชอบโครงการ</w:t>
+        <w:spacing w:after="240"/>
+        <w:ind w:firstLine="567"/>
+        <w:rPr>
+          <w:rFonts w:ascii="TH SarabunPSK" w:eastAsia="Sarabun" w:hAnsi="TH SarabunPSK" w:cs="TH SarabunPSK"/>
+          <w:sz w:val="32"/>
+          <w:szCs w:val="32"/>
+          <w:lang w:val="en-US"/>
+        </w:rPr>
+      </w:pPr>
+      <w:r>
+        <w:rPr>
+          <w:rFonts w:ascii="TH SarabunPSK" w:eastAsia="Sarabun" w:hAnsi="TH SarabunPSK" w:cs="TH SarabunPSK"/>
+          <w:sz w:val="32"/>
+          <w:szCs w:val="32"/>
+          <w:lang w:val="en-US"/>
+        </w:rPr>
+        <w:t>${</w:t>
+      </w:r>
+      <w:r>
+        <w:rPr>
+          <w:rFonts w:ascii="TH SarabunPSK" w:eastAsia="Sarabun" w:hAnsi="TH SarabunPSK" w:cs="TH SarabunPSK"/>
+          <w:sz w:val="32"/>
+          <w:szCs w:val="32"/>
+          <w:lang w:val="en-US"/>
+        </w:rPr>
+        <w:t>objectives</w:t>
+      </w:r>
+      <w:r>
+        <w:rPr>
+          <w:rFonts w:ascii="TH SarabunPSK" w:eastAsia="Sarabun" w:hAnsi="TH SarabunPSK" w:cs="TH SarabunPSK"/>
+          <w:sz w:val="32"/>
+          <w:szCs w:val="32"/>
+          <w:lang w:val="en-US"/>
+        </w:rPr>
+        <w:t>}</w:t>
       </w:r>
     </w:p>
     <w:p>
@@ -590,109 +552,68 @@
       </w:pPr>
       <w:r>
         <w:rPr>
-          <w:rFonts w:ascii="TH SarabunPSK" w:eastAsia="Sarabun" w:hAnsi="TH SarabunPSK" w:cs="TH SarabunPSK" w:hint="cs"/>
-          <w:sz w:val="32"/>
-          <w:szCs w:val="32"/>
-          <w:cs/>
-          <w:lang w:val="en-US"/>
-        </w:rPr>
-        <w:t xml:space="preserve">                </w:t>
-      </w:r>
-      <w:r>
-        <w:rPr>
-          <w:rFonts w:ascii="TH SarabunPSK" w:eastAsia="Sarabun" w:hAnsi="TH SarabunPSK" w:cs="TH SarabunPSK"/>
-          <w:sz w:val="32"/>
-          <w:szCs w:val="32"/>
-          <w:lang w:val="en-US"/>
-        </w:rPr>
-        <w:t>${</w:t>
-      </w:r>
-      <w:r>
-        <w:rPr>
-          <w:rFonts w:ascii="TH SarabunPSK" w:eastAsia="Sarabun" w:hAnsi="TH SarabunPSK" w:cs="TH SarabunPSK"/>
-          <w:sz w:val="32"/>
-          <w:szCs w:val="32"/>
-          <w:lang w:val="en-US"/>
-        </w:rPr>
-        <w:t>studentManager</w:t>
-      </w:r>
-      <w:r>
-        <w:rPr>
-          <w:rFonts w:ascii="TH SarabunPSK" w:eastAsia="Sarabun" w:hAnsi="TH SarabunPSK" w:cs="TH SarabunPSK"/>
-          <w:sz w:val="32"/>
-          <w:szCs w:val="32"/>
-          <w:lang w:val="en-US"/>
-        </w:rPr>
-        <w:t>s</w:t>
-      </w:r>
-      <w:r>
-        <w:rPr>
-          <w:rFonts w:ascii="TH SarabunPSK" w:eastAsia="Sarabun" w:hAnsi="TH SarabunPSK" w:cs="TH SarabunPSK"/>
-          <w:sz w:val="32"/>
-          <w:szCs w:val="32"/>
-          <w:lang w:val="en-US"/>
-        </w:rPr>
-        <w:t>}</w:t>
+          <w:rFonts w:ascii="TH SarabunPSK" w:eastAsia="Sarabun" w:hAnsi="TH SarabunPSK" w:cs="TH SarabunPSK"/>
+          <w:b/>
+          <w:bCs/>
+          <w:sz w:val="32"/>
+          <w:szCs w:val="32"/>
+          <w:lang w:val="en-US"/>
+        </w:rPr>
+        <w:t xml:space="preserve">3. </w:t>
+      </w:r>
+      <w:r>
+        <w:rPr>
+          <w:rFonts w:ascii="TH SarabunPSK" w:eastAsia="Sarabun" w:hAnsi="TH SarabunPSK" w:cs="TH SarabunPSK" w:hint="cs"/>
+          <w:b/>
+          <w:bCs/>
+          <w:sz w:val="32"/>
+          <w:szCs w:val="32"/>
+          <w:cs/>
+          <w:lang w:val="en-US"/>
+        </w:rPr>
+        <w:t>ผู้รับผิดชอบโครงการ</w:t>
       </w:r>
     </w:p>
     <w:p>
       <w:pPr>
-        <w:rPr>
-          <w:rFonts w:ascii="TH SarabunPSK" w:eastAsia="Sarabun" w:hAnsi="TH SarabunPSK" w:cs="TH SarabunPSK"/>
-          <w:sz w:val="32"/>
-          <w:szCs w:val="32"/>
-          <w:lang w:val="en-US"/>
-        </w:rPr>
-      </w:pPr>
-      <w:r>
-        <w:rPr>
-          <w:rFonts w:ascii="TH SarabunPSK" w:eastAsia="Sarabun" w:hAnsi="TH SarabunPSK" w:cs="TH SarabunPSK" w:hint="cs"/>
-          <w:sz w:val="32"/>
-          <w:szCs w:val="32"/>
-          <w:cs/>
-          <w:lang w:val="en-US"/>
-        </w:rPr>
-        <w:t xml:space="preserve">        </w:t>
-      </w:r>
-      <w:r>
-        <w:rPr>
-          <w:rFonts w:ascii="TH SarabunPSK" w:eastAsia="Sarabun" w:hAnsi="TH SarabunPSK" w:cs="TH SarabunPSK"/>
-          <w:sz w:val="32"/>
-          <w:szCs w:val="32"/>
-          <w:lang w:val="en-US"/>
-        </w:rPr>
-        <w:t xml:space="preserve">3.2 </w:t>
-      </w:r>
-      <w:r>
-        <w:rPr>
-          <w:rFonts w:ascii="TH SarabunPSK" w:eastAsia="Sarabun" w:hAnsi="TH SarabunPSK" w:cs="TH SarabunPSK" w:hint="cs"/>
-          <w:sz w:val="32"/>
-          <w:szCs w:val="32"/>
-          <w:cs/>
-          <w:lang w:val="en-US"/>
-        </w:rPr>
-        <w:t>อุปนายกฝ่ายงานที่รับผิดชอบโครงการ</w:t>
+        <w:ind w:firstLine="567"/>
+        <w:rPr>
+          <w:rFonts w:ascii="TH SarabunPSK" w:eastAsia="Sarabun" w:hAnsi="TH SarabunPSK" w:cs="TH SarabunPSK"/>
+          <w:sz w:val="32"/>
+          <w:szCs w:val="32"/>
+          <w:lang w:val="en-US"/>
+        </w:rPr>
+      </w:pPr>
+      <w:r>
+        <w:rPr>
+          <w:rFonts w:ascii="TH SarabunPSK" w:eastAsia="Sarabun" w:hAnsi="TH SarabunPSK" w:cs="TH SarabunPSK"/>
+          <w:sz w:val="32"/>
+          <w:szCs w:val="32"/>
+          <w:lang w:val="en-US"/>
+        </w:rPr>
+        <w:t xml:space="preserve">3.1 </w:t>
+      </w:r>
+      <w:r>
+        <w:rPr>
+          <w:rFonts w:ascii="TH SarabunPSK" w:eastAsia="Sarabun" w:hAnsi="TH SarabunPSK" w:cs="TH SarabunPSK" w:hint="cs"/>
+          <w:sz w:val="32"/>
+          <w:szCs w:val="32"/>
+          <w:cs/>
+          <w:lang w:val="en-US"/>
+        </w:rPr>
+        <w:t>นักศึกษาผู้รับผิดชอบโครงการ</w:t>
       </w:r>
     </w:p>
     <w:p>
       <w:pPr>
-        <w:rPr>
-          <w:rFonts w:ascii="TH SarabunPSK" w:eastAsia="Sarabun" w:hAnsi="TH SarabunPSK" w:cs="TH SarabunPSK"/>
-          <w:sz w:val="32"/>
-          <w:szCs w:val="32"/>
-          <w:lang w:val="en-US"/>
-        </w:rPr>
-      </w:pPr>
-      <w:r>
-        <w:rPr>
-          <w:rFonts w:ascii="TH SarabunPSK" w:eastAsia="Sarabun" w:hAnsi="TH SarabunPSK" w:cs="TH SarabunPSK" w:hint="cs"/>
-          <w:sz w:val="32"/>
-          <w:szCs w:val="32"/>
-          <w:cs/>
-          <w:lang w:val="en-US"/>
-        </w:rPr>
-        <w:t xml:space="preserve">                </w:t>
-      </w:r>
+        <w:ind w:left="567" w:firstLine="567"/>
+        <w:rPr>
+          <w:rFonts w:ascii="TH SarabunPSK" w:eastAsia="Sarabun" w:hAnsi="TH SarabunPSK" w:cs="TH SarabunPSK"/>
+          <w:sz w:val="32"/>
+          <w:szCs w:val="32"/>
+          <w:lang w:val="en-US"/>
+        </w:rPr>
+      </w:pPr>
       <w:r>
         <w:rPr>
           <w:rFonts w:ascii="TH SarabunPSK" w:eastAsia="Sarabun" w:hAnsi="TH SarabunPSK" w:cs="TH SarabunPSK"/>
@@ -702,15 +623,26 @@
         </w:rPr>
         <w:t>${</w:t>
       </w:r>
-      <w:r>
-        <w:rPr>
-          <w:rFonts w:ascii="TH SarabunPSK" w:eastAsia="Sarabun" w:hAnsi="TH SarabunPSK" w:cs="TH SarabunPSK"/>
-          <w:sz w:val="32"/>
-          <w:szCs w:val="32"/>
-          <w:lang w:val="en-US"/>
-        </w:rPr>
-        <w:t>studentManagers</w:t>
-      </w:r>
+      <w:proofErr w:type="spellStart"/>
+      <w:r>
+        <w:rPr>
+          <w:rFonts w:ascii="TH SarabunPSK" w:eastAsia="Sarabun" w:hAnsi="TH SarabunPSK" w:cs="TH SarabunPSK"/>
+          <w:sz w:val="32"/>
+          <w:szCs w:val="32"/>
+          <w:lang w:val="en-US"/>
+        </w:rPr>
+        <w:t>studentManager</w:t>
+      </w:r>
+      <w:r>
+        <w:rPr>
+          <w:rFonts w:ascii="TH SarabunPSK" w:eastAsia="Sarabun" w:hAnsi="TH SarabunPSK" w:cs="TH SarabunPSK"/>
+          <w:sz w:val="32"/>
+          <w:szCs w:val="32"/>
+          <w:lang w:val="en-US"/>
+        </w:rPr>
+        <w:t>s</w:t>
+      </w:r>
+      <w:proofErr w:type="spellEnd"/>
       <w:r>
         <w:rPr>
           <w:rFonts w:ascii="TH SarabunPSK" w:eastAsia="Sarabun" w:hAnsi="TH SarabunPSK" w:cs="TH SarabunPSK"/>
@@ -723,316 +655,164 @@
     </w:p>
     <w:p>
       <w:pPr>
-        <w:rPr>
-          <w:rFonts w:ascii="TH SarabunPSK" w:eastAsia="Sarabun" w:hAnsi="TH SarabunPSK" w:cs="TH SarabunPSK"/>
-          <w:sz w:val="32"/>
-          <w:szCs w:val="32"/>
-          <w:cs/>
-          <w:lang w:val="en-US"/>
-        </w:rPr>
-      </w:pPr>
-      <w:r>
-        <w:rPr>
-          <w:rFonts w:ascii="TH SarabunPSK" w:eastAsia="Sarabun" w:hAnsi="TH SarabunPSK" w:cs="TH SarabunPSK" w:hint="cs"/>
-          <w:sz w:val="32"/>
-          <w:szCs w:val="32"/>
-          <w:cs/>
-          <w:lang w:val="en-US"/>
-        </w:rPr>
-        <w:t xml:space="preserve">        </w:t>
-      </w:r>
-      <w:r>
-        <w:rPr>
-          <w:rFonts w:ascii="TH SarabunPSK" w:eastAsia="Sarabun" w:hAnsi="TH SarabunPSK" w:cs="TH SarabunPSK"/>
-          <w:sz w:val="32"/>
-          <w:szCs w:val="32"/>
-          <w:lang w:val="en-US"/>
-        </w:rPr>
-        <w:t xml:space="preserve">3.3 </w:t>
-      </w:r>
-      <w:r>
-        <w:rPr>
-          <w:rFonts w:ascii="TH SarabunPSK" w:eastAsia="Sarabun" w:hAnsi="TH SarabunPSK" w:cs="TH SarabunPSK" w:hint="cs"/>
-          <w:sz w:val="32"/>
-          <w:szCs w:val="32"/>
-          <w:cs/>
-          <w:lang w:val="en-US"/>
-        </w:rPr>
-        <w:t>อาจารย์ที่ปรึกษาโครงการ</w:t>
+        <w:ind w:firstLine="567"/>
+        <w:rPr>
+          <w:rFonts w:ascii="TH SarabunPSK" w:eastAsia="Sarabun" w:hAnsi="TH SarabunPSK" w:cs="TH SarabunPSK"/>
+          <w:sz w:val="32"/>
+          <w:szCs w:val="32"/>
+          <w:lang w:val="en-US"/>
+        </w:rPr>
+      </w:pPr>
+      <w:r>
+        <w:rPr>
+          <w:rFonts w:ascii="TH SarabunPSK" w:eastAsia="Sarabun" w:hAnsi="TH SarabunPSK" w:cs="TH SarabunPSK"/>
+          <w:sz w:val="32"/>
+          <w:szCs w:val="32"/>
+          <w:lang w:val="en-US"/>
+        </w:rPr>
+        <w:t xml:space="preserve">3.2 </w:t>
+      </w:r>
+      <w:proofErr w:type="spellStart"/>
+      <w:r>
+        <w:rPr>
+          <w:rFonts w:ascii="TH SarabunPSK" w:eastAsia="Sarabun" w:hAnsi="TH SarabunPSK" w:cs="TH SarabunPSK" w:hint="cs"/>
+          <w:sz w:val="32"/>
+          <w:szCs w:val="32"/>
+          <w:cs/>
+          <w:lang w:val="en-US"/>
+        </w:rPr>
+        <w:t>อุป</w:t>
+      </w:r>
+      <w:proofErr w:type="spellEnd"/>
+      <w:r>
+        <w:rPr>
+          <w:rFonts w:ascii="TH SarabunPSK" w:eastAsia="Sarabun" w:hAnsi="TH SarabunPSK" w:cs="TH SarabunPSK" w:hint="cs"/>
+          <w:sz w:val="32"/>
+          <w:szCs w:val="32"/>
+          <w:cs/>
+          <w:lang w:val="en-US"/>
+        </w:rPr>
+        <w:t>นายกฝ่ายงานที่รับผิดชอบโครงการ</w:t>
       </w:r>
     </w:p>
     <w:p>
       <w:pPr>
-        <w:rPr>
-          <w:rFonts w:ascii="TH SarabunPSK" w:eastAsia="Sarabun" w:hAnsi="TH SarabunPSK" w:cs="TH SarabunPSK"/>
-          <w:sz w:val="32"/>
-          <w:szCs w:val="32"/>
-          <w:lang w:val="en-US"/>
-        </w:rPr>
-      </w:pPr>
-      <w:r>
-        <w:rPr>
-          <w:rFonts w:ascii="TH SarabunPSK" w:eastAsia="Sarabun" w:hAnsi="TH SarabunPSK" w:cs="TH SarabunPSK" w:hint="cs"/>
-          <w:sz w:val="32"/>
-          <w:szCs w:val="32"/>
-          <w:cs/>
-          <w:lang w:val="en-US"/>
-        </w:rPr>
-        <w:t xml:space="preserve">                </w:t>
-      </w:r>
-      <w:r>
-        <w:rPr>
-          <w:rFonts w:ascii="TH SarabunPSK" w:eastAsia="Sarabun" w:hAnsi="TH SarabunPSK" w:cs="TH SarabunPSK"/>
-          <w:sz w:val="32"/>
-          <w:szCs w:val="32"/>
-          <w:lang w:val="en-US"/>
-        </w:rPr>
-        <w:t xml:space="preserve">3.3.1 </w:t>
-      </w:r>
-      <w:r>
-        <w:rPr>
-          <w:rFonts w:ascii="TH SarabunPSK" w:eastAsia="Sarabun" w:hAnsi="TH SarabunPSK" w:cs="TH SarabunPSK"/>
-          <w:sz w:val="32"/>
-          <w:szCs w:val="32"/>
-          <w:lang w:val="en-US"/>
-        </w:rPr>
-        <w:t>C</w:t>
-      </w:r>
-      <w:r>
-        <w:rPr>
-          <w:rFonts w:ascii="TH SarabunPSK" w:eastAsia="Sarabun" w:hAnsi="TH SarabunPSK" w:cs="TH SarabunPSK"/>
-          <w:sz w:val="32"/>
-          <w:szCs w:val="32"/>
-          <w:lang w:val="en-US"/>
-        </w:rPr>
-        <w:t>ontent advisor</w:t>
+        <w:ind w:left="567" w:firstLine="567"/>
+        <w:rPr>
+          <w:rFonts w:ascii="TH SarabunPSK" w:eastAsia="Sarabun" w:hAnsi="TH SarabunPSK" w:cs="TH SarabunPSK"/>
+          <w:sz w:val="32"/>
+          <w:szCs w:val="32"/>
+          <w:lang w:val="en-US"/>
+        </w:rPr>
+      </w:pPr>
+      <w:r>
+        <w:rPr>
+          <w:rFonts w:ascii="TH SarabunPSK" w:eastAsia="Sarabun" w:hAnsi="TH SarabunPSK" w:cs="TH SarabunPSK"/>
+          <w:sz w:val="32"/>
+          <w:szCs w:val="32"/>
+          <w:lang w:val="en-US"/>
+        </w:rPr>
+        <w:t>${</w:t>
+      </w:r>
+      <w:r>
+        <w:rPr>
+          <w:rFonts w:ascii="TH SarabunPSK" w:eastAsia="Sarabun" w:hAnsi="TH SarabunPSK" w:cs="TH SarabunPSK"/>
+          <w:sz w:val="32"/>
+          <w:szCs w:val="32"/>
+          <w:lang w:val="en-US"/>
+        </w:rPr>
+        <w:t>studentCouncilManager</w:t>
+      </w:r>
+      <w:r>
+        <w:rPr>
+          <w:rFonts w:ascii="TH SarabunPSK" w:eastAsia="Sarabun" w:hAnsi="TH SarabunPSK" w:cs="TH SarabunPSK"/>
+          <w:sz w:val="32"/>
+          <w:szCs w:val="32"/>
+          <w:lang w:val="en-US"/>
+        </w:rPr>
+        <w:t>}</w:t>
       </w:r>
     </w:p>
     <w:p>
       <w:pPr>
-        <w:rPr>
-          <w:rFonts w:ascii="TH SarabunPSK" w:eastAsia="Sarabun" w:hAnsi="TH SarabunPSK" w:cs="TH SarabunPSK"/>
-          <w:sz w:val="32"/>
-          <w:szCs w:val="32"/>
-          <w:lang w:val="en-US"/>
-        </w:rPr>
-      </w:pPr>
-      <w:r>
-        <w:rPr>
-          <w:rFonts w:ascii="TH SarabunPSK" w:eastAsia="Sarabun" w:hAnsi="TH SarabunPSK" w:cs="TH SarabunPSK" w:hint="cs"/>
-          <w:sz w:val="32"/>
-          <w:szCs w:val="32"/>
-          <w:cs/>
-          <w:lang w:val="en-US"/>
-        </w:rPr>
-        <w:t xml:space="preserve">                        </w:t>
-      </w:r>
-      <w:r>
-        <w:rPr>
-          <w:rFonts w:ascii="TH SarabunPSK" w:eastAsia="Sarabun" w:hAnsi="TH SarabunPSK" w:cs="TH SarabunPSK"/>
-          <w:sz w:val="32"/>
-          <w:szCs w:val="32"/>
-          <w:lang w:val="en-US"/>
-        </w:rPr>
-        <w:t>${</w:t>
-      </w:r>
-      <w:r>
-        <w:rPr>
-          <w:rFonts w:ascii="TH SarabunPSK" w:eastAsia="Sarabun" w:hAnsi="TH SarabunPSK" w:cs="TH SarabunPSK"/>
-          <w:sz w:val="32"/>
-          <w:szCs w:val="32"/>
-          <w:lang w:val="en-US"/>
-        </w:rPr>
-        <w:t>contentAdvisor</w:t>
-      </w:r>
-      <w:r>
-        <w:rPr>
-          <w:rFonts w:ascii="TH SarabunPSK" w:eastAsia="Sarabun" w:hAnsi="TH SarabunPSK" w:cs="TH SarabunPSK"/>
-          <w:sz w:val="32"/>
-          <w:szCs w:val="32"/>
-          <w:lang w:val="en-US"/>
-        </w:rPr>
-        <w:t>}</w:t>
+        <w:ind w:firstLine="567"/>
+        <w:rPr>
+          <w:rFonts w:ascii="TH SarabunPSK" w:eastAsia="Sarabun" w:hAnsi="TH SarabunPSK" w:cs="TH SarabunPSK"/>
+          <w:sz w:val="32"/>
+          <w:szCs w:val="32"/>
+          <w:lang w:val="en-US"/>
+        </w:rPr>
+      </w:pPr>
+      <w:r>
+        <w:rPr>
+          <w:rFonts w:ascii="TH SarabunPSK" w:eastAsia="Sarabun" w:hAnsi="TH SarabunPSK" w:cs="TH SarabunPSK"/>
+          <w:sz w:val="32"/>
+          <w:szCs w:val="32"/>
+          <w:lang w:val="en-US"/>
+        </w:rPr>
+        <w:t xml:space="preserve">3.3 </w:t>
+      </w:r>
+      <w:r>
+        <w:rPr>
+          <w:rFonts w:ascii="TH SarabunPSK" w:eastAsia="Sarabun" w:hAnsi="TH SarabunPSK" w:cs="TH SarabunPSK" w:hint="cs"/>
+          <w:sz w:val="32"/>
+          <w:szCs w:val="32"/>
+          <w:cs/>
+          <w:lang w:val="en-US"/>
+        </w:rPr>
+        <w:t>อาจารย์ที่ปรึกษาโครงการ</w:t>
       </w:r>
     </w:p>
     <w:p>
       <w:pPr>
-        <w:spacing w:after="240"/>
-        <w:rPr>
-          <w:rFonts w:ascii="TH SarabunPSK" w:eastAsia="Sarabun" w:hAnsi="TH SarabunPSK" w:cs="TH SarabunPSK"/>
-          <w:sz w:val="32"/>
-          <w:szCs w:val="32"/>
-          <w:lang w:val="en-US"/>
-        </w:rPr>
-      </w:pPr>
-      <w:r>
-        <w:rPr>
-          <w:rFonts w:ascii="TH SarabunPSK" w:eastAsia="Sarabun" w:hAnsi="TH SarabunPSK" w:cs="TH SarabunPSK" w:hint="cs"/>
-          <w:sz w:val="32"/>
-          <w:szCs w:val="32"/>
-          <w:cs/>
-          <w:lang w:val="en-US"/>
-        </w:rPr>
-        <w:t xml:space="preserve">                </w:t>
-      </w:r>
-      <w:r>
-        <w:rPr>
-          <w:rFonts w:ascii="TH SarabunPSK" w:eastAsia="Sarabun" w:hAnsi="TH SarabunPSK" w:cs="TH SarabunPSK"/>
-          <w:sz w:val="32"/>
-          <w:szCs w:val="32"/>
-          <w:lang w:val="en-US"/>
-        </w:rPr>
-        <w:t xml:space="preserve">3.3.2 </w:t>
-      </w:r>
-      <w:r>
-        <w:rPr>
-          <w:rFonts w:ascii="TH SarabunPSK" w:eastAsia="Sarabun" w:hAnsi="TH SarabunPSK" w:cs="TH SarabunPSK"/>
-          <w:sz w:val="32"/>
-          <w:szCs w:val="32"/>
-          <w:lang w:val="en-US"/>
-        </w:rPr>
-        <w:t>T</w:t>
-      </w:r>
-      <w:r>
-        <w:rPr>
-          <w:rFonts w:ascii="TH SarabunPSK" w:eastAsia="Sarabun" w:hAnsi="TH SarabunPSK" w:cs="TH SarabunPSK"/>
-          <w:sz w:val="32"/>
-          <w:szCs w:val="32"/>
-          <w:lang w:val="en-US"/>
-        </w:rPr>
-        <w:t>echnical advisor</w:t>
-      </w:r>
-      <w:r>
-        <w:rPr>
-          <w:rFonts w:ascii="TH SarabunPSK" w:eastAsia="Sarabun" w:hAnsi="TH SarabunPSK" w:cs="TH SarabunPSK"/>
-          <w:sz w:val="32"/>
-          <w:szCs w:val="32"/>
-          <w:cs/>
-          <w:lang w:val="en-US"/>
-        </w:rPr>
-        <w:br/>
-      </w:r>
-      <w:r>
-        <w:rPr>
-          <w:rFonts w:ascii="TH SarabunPSK" w:eastAsia="Sarabun" w:hAnsi="TH SarabunPSK" w:cs="TH SarabunPSK" w:hint="cs"/>
-          <w:sz w:val="32"/>
-          <w:szCs w:val="32"/>
-          <w:cs/>
-          <w:lang w:val="en-US"/>
-        </w:rPr>
-        <w:t xml:space="preserve">                        </w:t>
-      </w:r>
-      <w:r>
-        <w:rPr>
-          <w:rFonts w:ascii="TH SarabunPSK" w:eastAsia="Sarabun" w:hAnsi="TH SarabunPSK" w:cs="TH SarabunPSK"/>
-          <w:sz w:val="32"/>
-          <w:szCs w:val="32"/>
-          <w:lang w:val="en-US"/>
-        </w:rPr>
-        <w:t>${</w:t>
-      </w:r>
-      <w:r>
-        <w:rPr>
-          <w:rFonts w:ascii="TH SarabunPSK" w:eastAsia="Sarabun" w:hAnsi="TH SarabunPSK" w:cs="TH SarabunPSK"/>
-          <w:sz w:val="32"/>
-          <w:szCs w:val="32"/>
-          <w:lang w:val="en-US"/>
-        </w:rPr>
-        <w:t>technicalAdvisor</w:t>
-      </w:r>
-      <w:r>
-        <w:rPr>
-          <w:rFonts w:ascii="TH SarabunPSK" w:eastAsia="Sarabun" w:hAnsi="TH SarabunPSK" w:cs="TH SarabunPSK"/>
-          <w:sz w:val="32"/>
-          <w:szCs w:val="32"/>
-          <w:lang w:val="en-US"/>
-        </w:rPr>
-        <w:t>}</w:t>
+        <w:spacing w:line="240" w:lineRule="auto"/>
+        <w:ind w:left="720" w:firstLine="414"/>
+        <w:rPr>
+          <w:rFonts w:ascii="TH SarabunPSK" w:eastAsia="Sarabun" w:hAnsi="TH SarabunPSK" w:cs="TH SarabunPSK"/>
+          <w:sz w:val="32"/>
+          <w:szCs w:val="32"/>
+          <w:lang w:val="en-US"/>
+        </w:rPr>
+      </w:pPr>
+      <w:r>
+        <w:rPr>
+          <w:rFonts w:ascii="TH SarabunPSK" w:eastAsia="Sarabun" w:hAnsi="TH SarabunPSK" w:cs="TH SarabunPSK"/>
+          <w:sz w:val="32"/>
+          <w:szCs w:val="32"/>
+          <w:lang w:val="en-US"/>
+        </w:rPr>
+        <w:t xml:space="preserve">3.3.1 </w:t>
+      </w:r>
+      <w:r>
+        <w:rPr>
+          <w:rFonts w:ascii="TH SarabunPSK" w:eastAsia="Sarabun" w:hAnsi="TH SarabunPSK" w:cs="TH SarabunPSK"/>
+          <w:sz w:val="32"/>
+          <w:szCs w:val="32"/>
+          <w:lang w:val="en-US"/>
+        </w:rPr>
+        <w:t>C</w:t>
+      </w:r>
+      <w:r>
+        <w:rPr>
+          <w:rFonts w:ascii="TH SarabunPSK" w:eastAsia="Sarabun" w:hAnsi="TH SarabunPSK" w:cs="TH SarabunPSK"/>
+          <w:sz w:val="32"/>
+          <w:szCs w:val="32"/>
+          <w:lang w:val="en-US"/>
+        </w:rPr>
+        <w:t>ontent advisor</w:t>
       </w:r>
     </w:p>
     <w:p>
       <w:pPr>
-        <w:spacing w:before="240" w:after="240"/>
-        <w:rPr>
-          <w:rFonts w:ascii="TH SarabunPSK" w:eastAsia="Sarabun" w:hAnsi="TH SarabunPSK" w:cs="TH SarabunPSK"/>
-          <w:sz w:val="32"/>
-          <w:szCs w:val="32"/>
-          <w:lang w:val="en-US"/>
-        </w:rPr>
-      </w:pPr>
-      <w:r>
-        <w:rPr>
-          <w:rFonts w:ascii="TH SarabunPSK" w:eastAsia="Sarabun" w:hAnsi="TH SarabunPSK" w:cs="TH SarabunPSK"/>
-          <w:b/>
-          <w:bCs/>
-          <w:sz w:val="32"/>
-          <w:szCs w:val="32"/>
-          <w:lang w:val="en-US"/>
-        </w:rPr>
-        <w:t>4</w:t>
-      </w:r>
-      <w:r>
-        <w:rPr>
-          <w:rFonts w:ascii="TH SarabunPSK" w:eastAsia="Sarabun" w:hAnsi="TH SarabunPSK" w:cs="TH SarabunPSK"/>
-          <w:b/>
-          <w:bCs/>
-          <w:sz w:val="32"/>
-          <w:szCs w:val="32"/>
-          <w:lang w:val="en-US"/>
-        </w:rPr>
-        <w:t xml:space="preserve">. </w:t>
-      </w:r>
-      <w:r>
-        <w:rPr>
-          <w:rFonts w:ascii="TH SarabunPSK" w:eastAsia="Sarabun" w:hAnsi="TH SarabunPSK" w:cs="TH SarabunPSK" w:hint="cs"/>
-          <w:b/>
-          <w:bCs/>
-          <w:sz w:val="32"/>
-          <w:szCs w:val="32"/>
-          <w:cs/>
-          <w:lang w:val="en-US"/>
-        </w:rPr>
-        <w:t>เป้าหมายจำนวนผู้เข้าร่วมโครงการ ประกอบด้วย</w:t>
-      </w:r>
-      <w:r>
-        <w:rPr>
-          <w:rFonts w:ascii="TH SarabunPSK" w:eastAsia="Sarabun" w:hAnsi="TH SarabunPSK" w:cs="TH SarabunPSK"/>
-          <w:sz w:val="32"/>
-          <w:szCs w:val="32"/>
-          <w:cs/>
-          <w:lang w:val="en-US"/>
-        </w:rPr>
-        <w:br/>
-      </w:r>
-      <w:r>
-        <w:rPr>
-          <w:rFonts w:ascii="TH SarabunPSK" w:eastAsia="Sarabun" w:hAnsi="TH SarabunPSK" w:cs="TH SarabunPSK" w:hint="cs"/>
-          <w:sz w:val="32"/>
-          <w:szCs w:val="32"/>
-          <w:cs/>
-          <w:lang w:val="en-US"/>
-        </w:rPr>
-        <w:t xml:space="preserve">        </w:t>
-      </w:r>
-      <w:r>
-        <w:rPr>
-          <w:rFonts w:ascii="TH SarabunPSK" w:eastAsia="Sarabun" w:hAnsi="TH SarabunPSK" w:cs="TH SarabunPSK"/>
-          <w:sz w:val="32"/>
-          <w:szCs w:val="32"/>
-          <w:lang w:val="en-US"/>
-        </w:rPr>
-        <w:t xml:space="preserve">4.1 </w:t>
-      </w:r>
-      <w:r>
-        <w:rPr>
-          <w:rFonts w:ascii="TH SarabunPSK" w:eastAsia="Sarabun" w:hAnsi="TH SarabunPSK" w:cs="TH SarabunPSK" w:hint="cs"/>
-          <w:sz w:val="32"/>
-          <w:szCs w:val="32"/>
-          <w:cs/>
-          <w:lang w:val="en-US"/>
-        </w:rPr>
-        <w:t xml:space="preserve">อาจารย์ </w:t>
-      </w:r>
+        <w:spacing w:line="240" w:lineRule="auto"/>
+        <w:ind w:left="1287" w:firstLine="414"/>
+        <w:rPr>
+          <w:rFonts w:ascii="TH SarabunPSK" w:eastAsia="Sarabun" w:hAnsi="TH SarabunPSK" w:cs="TH SarabunPSK"/>
+          <w:sz w:val="32"/>
+          <w:szCs w:val="32"/>
+          <w:lang w:val="en-US"/>
+        </w:rPr>
+      </w:pPr>
       <w:r>
         <w:rPr>
           <w:rFonts w:ascii="TH SarabunPSK" w:eastAsia="Sarabun" w:hAnsi="TH SarabunPSK" w:cs="TH SarabunPSK"/>
@@ -1042,15 +822,17 @@
         </w:rPr>
         <w:t>${</w:t>
       </w:r>
-      <w:r>
-        <w:rPr>
-          <w:rFonts w:ascii="TH SarabunPSK" w:eastAsia="Sarabun" w:hAnsi="TH SarabunPSK" w:cs="TH SarabunPSK"/>
-          <w:sz w:val="32"/>
-          <w:szCs w:val="32"/>
-          <w:lang w:val="en-US"/>
-        </w:rPr>
-        <w:t>nProfessor</w:t>
-      </w:r>
+      <w:proofErr w:type="spellStart"/>
+      <w:r>
+        <w:rPr>
+          <w:rFonts w:ascii="TH SarabunPSK" w:eastAsia="Sarabun" w:hAnsi="TH SarabunPSK" w:cs="TH SarabunPSK"/>
+          <w:sz w:val="32"/>
+          <w:szCs w:val="32"/>
+          <w:lang w:val="en-US"/>
+        </w:rPr>
+        <w:t>contentAdvisor</w:t>
+      </w:r>
+      <w:proofErr w:type="spellEnd"/>
       <w:r>
         <w:rPr>
           <w:rFonts w:ascii="TH SarabunPSK" w:eastAsia="Sarabun" w:hAnsi="TH SarabunPSK" w:cs="TH SarabunPSK"/>
@@ -1059,406 +841,562 @@
           <w:lang w:val="en-US"/>
         </w:rPr>
         <w:t>}</w:t>
-      </w:r>
-      <w:r>
-        <w:rPr>
-          <w:rFonts w:ascii="TH SarabunPSK" w:eastAsia="Sarabun" w:hAnsi="TH SarabunPSK" w:cs="TH SarabunPSK"/>
-          <w:sz w:val="32"/>
-          <w:szCs w:val="32"/>
-          <w:lang w:val="en-US"/>
-        </w:rPr>
-        <w:t xml:space="preserve"> </w:t>
-      </w:r>
-      <w:r>
-        <w:rPr>
-          <w:rFonts w:ascii="TH SarabunPSK" w:eastAsia="Sarabun" w:hAnsi="TH SarabunPSK" w:cs="TH SarabunPSK" w:hint="cs"/>
-          <w:sz w:val="32"/>
-          <w:szCs w:val="32"/>
-          <w:cs/>
-          <w:lang w:val="en-US"/>
-        </w:rPr>
-        <w:t>คน</w:t>
-      </w:r>
-      <w:r>
-        <w:rPr>
-          <w:rFonts w:ascii="TH SarabunPSK" w:eastAsia="Sarabun" w:hAnsi="TH SarabunPSK" w:cs="TH SarabunPSK"/>
-          <w:sz w:val="32"/>
-          <w:szCs w:val="32"/>
-          <w:cs/>
-          <w:lang w:val="en-US"/>
-        </w:rPr>
-        <w:br/>
-      </w:r>
-      <w:r>
-        <w:rPr>
-          <w:rFonts w:ascii="TH SarabunPSK" w:eastAsia="Sarabun" w:hAnsi="TH SarabunPSK" w:cs="TH SarabunPSK" w:hint="cs"/>
-          <w:sz w:val="32"/>
-          <w:szCs w:val="32"/>
-          <w:cs/>
-          <w:lang w:val="en-US"/>
-        </w:rPr>
-        <w:t xml:space="preserve">        </w:t>
-      </w:r>
-      <w:r>
-        <w:rPr>
-          <w:rFonts w:ascii="TH SarabunPSK" w:eastAsia="Sarabun" w:hAnsi="TH SarabunPSK" w:cs="TH SarabunPSK"/>
-          <w:sz w:val="32"/>
-          <w:szCs w:val="32"/>
-          <w:lang w:val="en-US"/>
-        </w:rPr>
-        <w:t xml:space="preserve">4.2 </w:t>
-      </w:r>
-      <w:r>
-        <w:rPr>
-          <w:rFonts w:ascii="TH SarabunPSK" w:eastAsia="Sarabun" w:hAnsi="TH SarabunPSK" w:cs="TH SarabunPSK" w:hint="cs"/>
-          <w:sz w:val="32"/>
-          <w:szCs w:val="32"/>
-          <w:cs/>
-          <w:lang w:val="en-US"/>
-        </w:rPr>
-        <w:t>เจ้าหน้าที่</w:t>
-      </w:r>
-      <w:r>
-        <w:rPr>
-          <w:rFonts w:ascii="TH SarabunPSK" w:eastAsia="Sarabun" w:hAnsi="TH SarabunPSK" w:cs="TH SarabunPSK"/>
-          <w:sz w:val="32"/>
-          <w:szCs w:val="32"/>
-          <w:lang w:val="en-US"/>
-        </w:rPr>
-        <w:t xml:space="preserve"> </w:t>
-      </w:r>
-      <w:r>
-        <w:rPr>
-          <w:rFonts w:ascii="TH SarabunPSK" w:eastAsia="Sarabun" w:hAnsi="TH SarabunPSK" w:cs="TH SarabunPSK"/>
-          <w:sz w:val="32"/>
-          <w:szCs w:val="32"/>
-          <w:lang w:val="en-US"/>
-        </w:rPr>
-        <w:t>${</w:t>
-      </w:r>
-      <w:r>
-        <w:rPr>
-          <w:rFonts w:ascii="TH SarabunPSK" w:eastAsia="Sarabun" w:hAnsi="TH SarabunPSK" w:cs="TH SarabunPSK"/>
-          <w:sz w:val="32"/>
-          <w:szCs w:val="32"/>
-          <w:lang w:val="en-US"/>
-        </w:rPr>
-        <w:t>nStaff</w:t>
-      </w:r>
-      <w:r>
-        <w:rPr>
-          <w:rFonts w:ascii="TH SarabunPSK" w:eastAsia="Sarabun" w:hAnsi="TH SarabunPSK" w:cs="TH SarabunPSK"/>
-          <w:sz w:val="32"/>
-          <w:szCs w:val="32"/>
-          <w:lang w:val="en-US"/>
-        </w:rPr>
-        <w:t>}</w:t>
-      </w:r>
-      <w:r>
-        <w:rPr>
-          <w:rFonts w:ascii="TH SarabunPSK" w:eastAsia="Sarabun" w:hAnsi="TH SarabunPSK" w:cs="TH SarabunPSK"/>
-          <w:sz w:val="32"/>
-          <w:szCs w:val="32"/>
-          <w:lang w:val="en-US"/>
-        </w:rPr>
-        <w:t xml:space="preserve"> </w:t>
-      </w:r>
-      <w:r>
-        <w:rPr>
-          <w:rFonts w:ascii="TH SarabunPSK" w:eastAsia="Sarabun" w:hAnsi="TH SarabunPSK" w:cs="TH SarabunPSK" w:hint="cs"/>
-          <w:sz w:val="32"/>
-          <w:szCs w:val="32"/>
-          <w:cs/>
-          <w:lang w:val="en-US"/>
-        </w:rPr>
-        <w:t>คน</w:t>
-      </w:r>
-      <w:r>
-        <w:rPr>
-          <w:rFonts w:ascii="TH SarabunPSK" w:eastAsia="Sarabun" w:hAnsi="TH SarabunPSK" w:cs="TH SarabunPSK"/>
-          <w:sz w:val="32"/>
-          <w:szCs w:val="32"/>
-          <w:cs/>
-          <w:lang w:val="en-US"/>
-        </w:rPr>
-        <w:br/>
-      </w:r>
-      <w:r>
-        <w:rPr>
-          <w:rFonts w:ascii="TH SarabunPSK" w:eastAsia="Sarabun" w:hAnsi="TH SarabunPSK" w:cs="TH SarabunPSK" w:hint="cs"/>
-          <w:sz w:val="32"/>
-          <w:szCs w:val="32"/>
-          <w:cs/>
-          <w:lang w:val="en-US"/>
-        </w:rPr>
-        <w:t xml:space="preserve">        </w:t>
-      </w:r>
-      <w:r>
-        <w:rPr>
-          <w:rFonts w:ascii="TH SarabunPSK" w:eastAsia="Sarabun" w:hAnsi="TH SarabunPSK" w:cs="TH SarabunPSK"/>
-          <w:sz w:val="32"/>
-          <w:szCs w:val="32"/>
-          <w:lang w:val="en-US"/>
-        </w:rPr>
-        <w:t xml:space="preserve">4.3 </w:t>
-      </w:r>
-      <w:r>
-        <w:rPr>
-          <w:rFonts w:ascii="TH SarabunPSK" w:eastAsia="Sarabun" w:hAnsi="TH SarabunPSK" w:cs="TH SarabunPSK" w:hint="cs"/>
-          <w:sz w:val="32"/>
-          <w:szCs w:val="32"/>
-          <w:cs/>
-          <w:lang w:val="en-US"/>
-        </w:rPr>
-        <w:t>นักศึกษา</w:t>
-      </w:r>
-      <w:r>
-        <w:rPr>
-          <w:rFonts w:ascii="TH SarabunPSK" w:eastAsia="Sarabun" w:hAnsi="TH SarabunPSK" w:cs="TH SarabunPSK"/>
-          <w:sz w:val="32"/>
-          <w:szCs w:val="32"/>
-          <w:lang w:val="en-US"/>
-        </w:rPr>
-        <w:t xml:space="preserve"> </w:t>
-      </w:r>
-      <w:r>
-        <w:rPr>
-          <w:rFonts w:ascii="TH SarabunPSK" w:eastAsia="Sarabun" w:hAnsi="TH SarabunPSK" w:cs="TH SarabunPSK"/>
-          <w:sz w:val="32"/>
-          <w:szCs w:val="32"/>
-          <w:lang w:val="en-US"/>
-        </w:rPr>
-        <w:t>${</w:t>
-      </w:r>
-      <w:r>
-        <w:rPr>
-          <w:rFonts w:ascii="TH SarabunPSK" w:eastAsia="Sarabun" w:hAnsi="TH SarabunPSK" w:cs="TH SarabunPSK"/>
-          <w:sz w:val="32"/>
-          <w:szCs w:val="32"/>
-          <w:lang w:val="en-US"/>
-        </w:rPr>
-        <w:t>nStudent</w:t>
-      </w:r>
-      <w:r>
-        <w:rPr>
-          <w:rFonts w:ascii="TH SarabunPSK" w:eastAsia="Sarabun" w:hAnsi="TH SarabunPSK" w:cs="TH SarabunPSK"/>
-          <w:sz w:val="32"/>
-          <w:szCs w:val="32"/>
-          <w:lang w:val="en-US"/>
-        </w:rPr>
-        <w:t>}</w:t>
-      </w:r>
-      <w:r>
-        <w:rPr>
-          <w:rFonts w:ascii="TH SarabunPSK" w:eastAsia="Sarabun" w:hAnsi="TH SarabunPSK" w:cs="TH SarabunPSK"/>
-          <w:sz w:val="32"/>
-          <w:szCs w:val="32"/>
-          <w:lang w:val="en-US"/>
-        </w:rPr>
-        <w:t xml:space="preserve"> </w:t>
-      </w:r>
-      <w:r>
-        <w:rPr>
-          <w:rFonts w:ascii="TH SarabunPSK" w:eastAsia="Sarabun" w:hAnsi="TH SarabunPSK" w:cs="TH SarabunPSK" w:hint="cs"/>
-          <w:sz w:val="32"/>
-          <w:szCs w:val="32"/>
-          <w:cs/>
-          <w:lang w:val="en-US"/>
-        </w:rPr>
-        <w:t>คน</w:t>
-      </w:r>
-      <w:r>
-        <w:rPr>
-          <w:rFonts w:ascii="TH SarabunPSK" w:eastAsia="Sarabun" w:hAnsi="TH SarabunPSK" w:cs="TH SarabunPSK"/>
-          <w:sz w:val="32"/>
-          <w:szCs w:val="32"/>
-          <w:cs/>
-          <w:lang w:val="en-US"/>
-        </w:rPr>
-        <w:br/>
-      </w:r>
-      <w:r>
-        <w:rPr>
-          <w:rFonts w:ascii="TH SarabunPSK" w:eastAsia="Sarabun" w:hAnsi="TH SarabunPSK" w:cs="TH SarabunPSK" w:hint="cs"/>
-          <w:sz w:val="32"/>
-          <w:szCs w:val="32"/>
-          <w:cs/>
-          <w:lang w:val="en-US"/>
-        </w:rPr>
-        <w:t xml:space="preserve">        </w:t>
-      </w:r>
-      <w:r>
-        <w:rPr>
-          <w:rFonts w:ascii="TH SarabunPSK" w:eastAsia="Sarabun" w:hAnsi="TH SarabunPSK" w:cs="TH SarabunPSK"/>
-          <w:sz w:val="32"/>
-          <w:szCs w:val="32"/>
-          <w:lang w:val="en-US"/>
-        </w:rPr>
-        <w:t xml:space="preserve">4.4 </w:t>
-      </w:r>
-      <w:r>
-        <w:rPr>
-          <w:rFonts w:ascii="TH SarabunPSK" w:eastAsia="Sarabun" w:hAnsi="TH SarabunPSK" w:cs="TH SarabunPSK" w:hint="cs"/>
-          <w:sz w:val="32"/>
-          <w:szCs w:val="32"/>
-          <w:cs/>
-          <w:lang w:val="en-US"/>
-        </w:rPr>
-        <w:t>บุคคลทั่วไป</w:t>
-      </w:r>
-      <w:r>
-        <w:rPr>
-          <w:rFonts w:ascii="TH SarabunPSK" w:eastAsia="Sarabun" w:hAnsi="TH SarabunPSK" w:cs="TH SarabunPSK"/>
-          <w:sz w:val="32"/>
-          <w:szCs w:val="32"/>
-          <w:lang w:val="en-US"/>
-        </w:rPr>
-        <w:t xml:space="preserve"> </w:t>
-      </w:r>
-      <w:r>
-        <w:rPr>
-          <w:rFonts w:ascii="TH SarabunPSK" w:eastAsia="Sarabun" w:hAnsi="TH SarabunPSK" w:cs="TH SarabunPSK"/>
-          <w:sz w:val="32"/>
-          <w:szCs w:val="32"/>
-          <w:lang w:val="en-US"/>
-        </w:rPr>
-        <w:t>${</w:t>
-      </w:r>
-      <w:r>
-        <w:rPr>
-          <w:rFonts w:ascii="TH SarabunPSK" w:eastAsia="Sarabun" w:hAnsi="TH SarabunPSK" w:cs="TH SarabunPSK"/>
-          <w:sz w:val="32"/>
-          <w:szCs w:val="32"/>
-          <w:lang w:val="en-US"/>
-        </w:rPr>
-        <w:t>nExterna</w:t>
-      </w:r>
-      <w:r>
-        <w:rPr>
-          <w:rFonts w:ascii="TH SarabunPSK" w:eastAsia="Sarabun" w:hAnsi="TH SarabunPSK" w:cs="TH SarabunPSK"/>
-          <w:sz w:val="32"/>
-          <w:szCs w:val="32"/>
-          <w:lang w:val="en-US"/>
-        </w:rPr>
-        <w:t>l}</w:t>
-      </w:r>
-      <w:r>
-        <w:rPr>
-          <w:rFonts w:ascii="TH SarabunPSK" w:eastAsia="Sarabun" w:hAnsi="TH SarabunPSK" w:cs="TH SarabunPSK"/>
-          <w:sz w:val="32"/>
-          <w:szCs w:val="32"/>
-          <w:lang w:val="en-US"/>
-        </w:rPr>
-        <w:t xml:space="preserve"> </w:t>
-      </w:r>
-      <w:r>
-        <w:rPr>
-          <w:rFonts w:ascii="TH SarabunPSK" w:eastAsia="Sarabun" w:hAnsi="TH SarabunPSK" w:cs="TH SarabunPSK" w:hint="cs"/>
-          <w:sz w:val="32"/>
-          <w:szCs w:val="32"/>
-          <w:cs/>
-          <w:lang w:val="en-US"/>
-        </w:rPr>
-        <w:t>คน</w:t>
-      </w:r>
-      <w:r>
-        <w:rPr>
-          <w:rFonts w:ascii="TH SarabunPSK" w:eastAsia="Sarabun" w:hAnsi="TH SarabunPSK" w:cs="TH SarabunPSK"/>
-          <w:sz w:val="32"/>
-          <w:szCs w:val="32"/>
-          <w:cs/>
-          <w:lang w:val="en-US"/>
-        </w:rPr>
-        <w:br/>
-      </w:r>
-      <w:r>
-        <w:rPr>
-          <w:rFonts w:ascii="TH SarabunPSK" w:eastAsia="Sarabun" w:hAnsi="TH SarabunPSK" w:cs="TH SarabunPSK" w:hint="cs"/>
-          <w:sz w:val="32"/>
-          <w:szCs w:val="32"/>
-          <w:cs/>
-          <w:lang w:val="en-US"/>
-        </w:rPr>
-        <w:t xml:space="preserve">        </w:t>
-      </w:r>
-      <w:r>
-        <w:rPr>
-          <w:rFonts w:ascii="TH SarabunPSK" w:eastAsia="Sarabun" w:hAnsi="TH SarabunPSK" w:cs="TH SarabunPSK"/>
-          <w:sz w:val="32"/>
-          <w:szCs w:val="32"/>
-          <w:lang w:val="en-US"/>
-        </w:rPr>
-        <w:t xml:space="preserve">        </w:t>
-      </w:r>
-      <w:r>
-        <w:rPr>
-          <w:rFonts w:ascii="TH SarabunPSK" w:eastAsia="Sarabun" w:hAnsi="TH SarabunPSK" w:cs="TH SarabunPSK" w:hint="cs"/>
-          <w:sz w:val="32"/>
-          <w:szCs w:val="32"/>
-          <w:cs/>
-          <w:lang w:val="en-US"/>
-        </w:rPr>
-        <w:t>รวมทั้งสิ้น</w:t>
-      </w:r>
-      <w:r>
-        <w:rPr>
-          <w:rFonts w:ascii="TH SarabunPSK" w:eastAsia="Sarabun" w:hAnsi="TH SarabunPSK" w:cs="TH SarabunPSK"/>
-          <w:sz w:val="32"/>
-          <w:szCs w:val="32"/>
-          <w:lang w:val="en-US"/>
-        </w:rPr>
-        <w:t xml:space="preserve"> </w:t>
-      </w:r>
-      <w:r>
-        <w:rPr>
-          <w:rFonts w:ascii="TH SarabunPSK" w:eastAsia="Sarabun" w:hAnsi="TH SarabunPSK" w:cs="TH SarabunPSK"/>
-          <w:sz w:val="32"/>
-          <w:szCs w:val="32"/>
-          <w:lang w:val="en-US"/>
-        </w:rPr>
-        <w:t>${</w:t>
-      </w:r>
-      <w:r>
-        <w:rPr>
-          <w:rFonts w:ascii="TH SarabunPSK" w:eastAsia="Sarabun" w:hAnsi="TH SarabunPSK" w:cs="TH SarabunPSK"/>
-          <w:sz w:val="32"/>
-          <w:szCs w:val="32"/>
-          <w:lang w:val="en-US"/>
-        </w:rPr>
-        <w:t>nSum</w:t>
-      </w:r>
-      <w:r>
-        <w:rPr>
-          <w:rFonts w:ascii="TH SarabunPSK" w:eastAsia="Sarabun" w:hAnsi="TH SarabunPSK" w:cs="TH SarabunPSK"/>
-          <w:sz w:val="32"/>
-          <w:szCs w:val="32"/>
-          <w:lang w:val="en-US"/>
-        </w:rPr>
-        <w:t>}</w:t>
-      </w:r>
-      <w:r>
-        <w:rPr>
-          <w:rFonts w:ascii="TH SarabunPSK" w:eastAsia="Sarabun" w:hAnsi="TH SarabunPSK" w:cs="TH SarabunPSK"/>
-          <w:sz w:val="32"/>
-          <w:szCs w:val="32"/>
-          <w:lang w:val="en-US"/>
-        </w:rPr>
-        <w:t xml:space="preserve"> </w:t>
-      </w:r>
-      <w:r>
-        <w:rPr>
-          <w:rFonts w:ascii="TH SarabunPSK" w:eastAsia="Sarabun" w:hAnsi="TH SarabunPSK" w:cs="TH SarabunPSK" w:hint="cs"/>
-          <w:sz w:val="32"/>
-          <w:szCs w:val="32"/>
-          <w:cs/>
-          <w:lang w:val="en-US"/>
-        </w:rPr>
-        <w:t xml:space="preserve">คน </w:t>
       </w:r>
     </w:p>
     <w:p>
       <w:pPr>
-        <w:spacing w:before="240" w:after="240"/>
+        <w:spacing w:line="240" w:lineRule="auto"/>
+        <w:ind w:left="567" w:firstLine="567"/>
+        <w:rPr>
+          <w:rFonts w:ascii="TH SarabunPSK" w:eastAsia="Sarabun" w:hAnsi="TH SarabunPSK" w:cs="TH SarabunPSK"/>
+          <w:sz w:val="32"/>
+          <w:szCs w:val="32"/>
+          <w:lang w:val="en-US"/>
+        </w:rPr>
+      </w:pPr>
+      <w:r>
+        <w:rPr>
+          <w:rFonts w:ascii="TH SarabunPSK" w:eastAsia="Sarabun" w:hAnsi="TH SarabunPSK" w:cs="TH SarabunPSK"/>
+          <w:sz w:val="32"/>
+          <w:szCs w:val="32"/>
+          <w:lang w:val="en-US"/>
+        </w:rPr>
+        <w:t xml:space="preserve">3.3.2 </w:t>
+      </w:r>
+      <w:r>
+        <w:rPr>
+          <w:rFonts w:ascii="TH SarabunPSK" w:eastAsia="Sarabun" w:hAnsi="TH SarabunPSK" w:cs="TH SarabunPSK"/>
+          <w:sz w:val="32"/>
+          <w:szCs w:val="32"/>
+          <w:lang w:val="en-US"/>
+        </w:rPr>
+        <w:t>T</w:t>
+      </w:r>
+      <w:r>
+        <w:rPr>
+          <w:rFonts w:ascii="TH SarabunPSK" w:eastAsia="Sarabun" w:hAnsi="TH SarabunPSK" w:cs="TH SarabunPSK"/>
+          <w:sz w:val="32"/>
+          <w:szCs w:val="32"/>
+          <w:lang w:val="en-US"/>
+        </w:rPr>
+        <w:t>echnical advisor</w:t>
+      </w:r>
+    </w:p>
+    <w:p>
+      <w:pPr>
+        <w:spacing w:line="240" w:lineRule="auto"/>
+        <w:ind w:left="1134" w:firstLine="567"/>
+        <w:rPr>
+          <w:rFonts w:ascii="TH SarabunPSK" w:eastAsia="Sarabun" w:hAnsi="TH SarabunPSK" w:cs="TH SarabunPSK"/>
+          <w:sz w:val="32"/>
+          <w:szCs w:val="32"/>
+          <w:lang w:val="en-US"/>
+        </w:rPr>
+      </w:pPr>
+      <w:r>
+        <w:rPr>
+          <w:rFonts w:ascii="TH SarabunPSK" w:eastAsia="Sarabun" w:hAnsi="TH SarabunPSK" w:cs="TH SarabunPSK"/>
+          <w:sz w:val="32"/>
+          <w:szCs w:val="32"/>
+          <w:lang w:val="en-US"/>
+        </w:rPr>
+        <w:t>${</w:t>
+      </w:r>
+      <w:proofErr w:type="spellStart"/>
+      <w:r>
+        <w:rPr>
+          <w:rFonts w:ascii="TH SarabunPSK" w:eastAsia="Sarabun" w:hAnsi="TH SarabunPSK" w:cs="TH SarabunPSK"/>
+          <w:sz w:val="32"/>
+          <w:szCs w:val="32"/>
+          <w:lang w:val="en-US"/>
+        </w:rPr>
+        <w:t>technicalAdvisor</w:t>
+      </w:r>
+      <w:proofErr w:type="spellEnd"/>
+      <w:r>
+        <w:rPr>
+          <w:rFonts w:ascii="TH SarabunPSK" w:eastAsia="Sarabun" w:hAnsi="TH SarabunPSK" w:cs="TH SarabunPSK"/>
+          <w:sz w:val="32"/>
+          <w:szCs w:val="32"/>
+          <w:lang w:val="en-US"/>
+        </w:rPr>
+        <w:t>}</w:t>
+      </w:r>
+    </w:p>
+    <w:p>
+      <w:pPr>
+        <w:spacing w:before="240"/>
+        <w:rPr>
+          <w:rFonts w:ascii="TH SarabunPSK" w:eastAsia="Sarabun" w:hAnsi="TH SarabunPSK" w:cs="TH SarabunPSK"/>
+          <w:sz w:val="32"/>
+          <w:szCs w:val="32"/>
+          <w:lang w:val="en-US"/>
+        </w:rPr>
+      </w:pPr>
+      <w:r>
+        <w:rPr>
+          <w:rFonts w:ascii="TH SarabunPSK" w:eastAsia="Sarabun" w:hAnsi="TH SarabunPSK" w:cs="TH SarabunPSK"/>
+          <w:b/>
+          <w:bCs/>
+          <w:sz w:val="32"/>
+          <w:szCs w:val="32"/>
+          <w:lang w:val="en-US"/>
+        </w:rPr>
+        <w:t>4</w:t>
+      </w:r>
+      <w:r>
+        <w:rPr>
+          <w:rFonts w:ascii="TH SarabunPSK" w:eastAsia="Sarabun" w:hAnsi="TH SarabunPSK" w:cs="TH SarabunPSK"/>
+          <w:b/>
+          <w:bCs/>
+          <w:sz w:val="32"/>
+          <w:szCs w:val="32"/>
+          <w:lang w:val="en-US"/>
+        </w:rPr>
+        <w:t xml:space="preserve">. </w:t>
+      </w:r>
+      <w:r>
+        <w:rPr>
+          <w:rFonts w:ascii="TH SarabunPSK" w:eastAsia="Sarabun" w:hAnsi="TH SarabunPSK" w:cs="TH SarabunPSK" w:hint="cs"/>
+          <w:b/>
+          <w:bCs/>
+          <w:sz w:val="32"/>
+          <w:szCs w:val="32"/>
+          <w:cs/>
+          <w:lang w:val="en-US"/>
+        </w:rPr>
+        <w:t>เป้าหมายจำนวนผู้เข้าร่วมโครงการ ประกอบด้วย</w:t>
+      </w:r>
+    </w:p>
+    <w:p>
+      <w:pPr>
+        <w:ind w:firstLine="567"/>
+        <w:rPr>
+          <w:rFonts w:ascii="TH SarabunPSK" w:eastAsia="Sarabun" w:hAnsi="TH SarabunPSK" w:cs="TH SarabunPSK"/>
+          <w:sz w:val="32"/>
+          <w:szCs w:val="32"/>
+          <w:lang w:val="en-US"/>
+        </w:rPr>
+      </w:pPr>
+      <w:r>
+        <w:rPr>
+          <w:rFonts w:ascii="TH SarabunPSK" w:eastAsia="Sarabun" w:hAnsi="TH SarabunPSK" w:cs="TH SarabunPSK"/>
+          <w:sz w:val="32"/>
+          <w:szCs w:val="32"/>
+          <w:lang w:val="en-US"/>
+        </w:rPr>
+        <w:t xml:space="preserve">4.1 </w:t>
+      </w:r>
+      <w:r>
+        <w:rPr>
+          <w:rFonts w:ascii="TH SarabunPSK" w:eastAsia="Sarabun" w:hAnsi="TH SarabunPSK" w:cs="TH SarabunPSK" w:hint="cs"/>
+          <w:sz w:val="32"/>
+          <w:szCs w:val="32"/>
+          <w:cs/>
+          <w:lang w:val="en-US"/>
+        </w:rPr>
+        <w:t xml:space="preserve">อาจารย์ </w:t>
+      </w:r>
+      <w:r>
+        <w:rPr>
+          <w:rFonts w:ascii="TH SarabunPSK" w:eastAsia="Sarabun" w:hAnsi="TH SarabunPSK" w:cs="TH SarabunPSK"/>
+          <w:sz w:val="32"/>
+          <w:szCs w:val="32"/>
+          <w:lang w:val="en-US"/>
+        </w:rPr>
+        <w:t>${</w:t>
+      </w:r>
+      <w:proofErr w:type="spellStart"/>
+      <w:r>
+        <w:rPr>
+          <w:rFonts w:ascii="TH SarabunPSK" w:eastAsia="Sarabun" w:hAnsi="TH SarabunPSK" w:cs="TH SarabunPSK"/>
+          <w:sz w:val="32"/>
+          <w:szCs w:val="32"/>
+          <w:lang w:val="en-US"/>
+        </w:rPr>
+        <w:t>nProfessor</w:t>
+      </w:r>
+      <w:proofErr w:type="spellEnd"/>
+      <w:r>
+        <w:rPr>
+          <w:rFonts w:ascii="TH SarabunPSK" w:eastAsia="Sarabun" w:hAnsi="TH SarabunPSK" w:cs="TH SarabunPSK"/>
+          <w:sz w:val="32"/>
+          <w:szCs w:val="32"/>
+          <w:lang w:val="en-US"/>
+        </w:rPr>
+        <w:t>}</w:t>
+      </w:r>
+      <w:r>
+        <w:rPr>
+          <w:rFonts w:ascii="TH SarabunPSK" w:eastAsia="Sarabun" w:hAnsi="TH SarabunPSK" w:cs="TH SarabunPSK"/>
+          <w:sz w:val="32"/>
+          <w:szCs w:val="32"/>
+          <w:lang w:val="en-US"/>
+        </w:rPr>
+        <w:t xml:space="preserve"> </w:t>
+      </w:r>
+      <w:r>
+        <w:rPr>
+          <w:rFonts w:ascii="TH SarabunPSK" w:eastAsia="Sarabun" w:hAnsi="TH SarabunPSK" w:cs="TH SarabunPSK" w:hint="cs"/>
+          <w:sz w:val="32"/>
+          <w:szCs w:val="32"/>
+          <w:cs/>
+          <w:lang w:val="en-US"/>
+        </w:rPr>
+        <w:t>คน</w:t>
+      </w:r>
+    </w:p>
+    <w:p>
+      <w:pPr>
+        <w:ind w:firstLine="567"/>
+        <w:rPr>
+          <w:rFonts w:ascii="TH SarabunPSK" w:eastAsia="Sarabun" w:hAnsi="TH SarabunPSK" w:cs="TH SarabunPSK"/>
+          <w:sz w:val="32"/>
+          <w:szCs w:val="32"/>
+          <w:lang w:val="en-US"/>
+        </w:rPr>
+      </w:pPr>
+      <w:r>
+        <w:rPr>
+          <w:rFonts w:ascii="TH SarabunPSK" w:eastAsia="Sarabun" w:hAnsi="TH SarabunPSK" w:cs="TH SarabunPSK"/>
+          <w:sz w:val="32"/>
+          <w:szCs w:val="32"/>
+          <w:lang w:val="en-US"/>
+        </w:rPr>
+        <w:t xml:space="preserve">4.2 </w:t>
+      </w:r>
+      <w:r>
+        <w:rPr>
+          <w:rFonts w:ascii="TH SarabunPSK" w:eastAsia="Sarabun" w:hAnsi="TH SarabunPSK" w:cs="TH SarabunPSK" w:hint="cs"/>
+          <w:sz w:val="32"/>
+          <w:szCs w:val="32"/>
+          <w:cs/>
+          <w:lang w:val="en-US"/>
+        </w:rPr>
+        <w:t>เจ้าหน้าที่</w:t>
+      </w:r>
+      <w:r>
+        <w:rPr>
+          <w:rFonts w:ascii="TH SarabunPSK" w:eastAsia="Sarabun" w:hAnsi="TH SarabunPSK" w:cs="TH SarabunPSK"/>
+          <w:sz w:val="32"/>
+          <w:szCs w:val="32"/>
+          <w:lang w:val="en-US"/>
+        </w:rPr>
+        <w:t xml:space="preserve"> </w:t>
+      </w:r>
+      <w:r>
+        <w:rPr>
+          <w:rFonts w:ascii="TH SarabunPSK" w:eastAsia="Sarabun" w:hAnsi="TH SarabunPSK" w:cs="TH SarabunPSK"/>
+          <w:sz w:val="32"/>
+          <w:szCs w:val="32"/>
+          <w:lang w:val="en-US"/>
+        </w:rPr>
+        <w:t>${</w:t>
+      </w:r>
+      <w:proofErr w:type="spellStart"/>
+      <w:r>
+        <w:rPr>
+          <w:rFonts w:ascii="TH SarabunPSK" w:eastAsia="Sarabun" w:hAnsi="TH SarabunPSK" w:cs="TH SarabunPSK"/>
+          <w:sz w:val="32"/>
+          <w:szCs w:val="32"/>
+          <w:lang w:val="en-US"/>
+        </w:rPr>
+        <w:t>nStaff</w:t>
+      </w:r>
+      <w:proofErr w:type="spellEnd"/>
+      <w:r>
+        <w:rPr>
+          <w:rFonts w:ascii="TH SarabunPSK" w:eastAsia="Sarabun" w:hAnsi="TH SarabunPSK" w:cs="TH SarabunPSK"/>
+          <w:sz w:val="32"/>
+          <w:szCs w:val="32"/>
+          <w:lang w:val="en-US"/>
+        </w:rPr>
+        <w:t>}</w:t>
+      </w:r>
+      <w:r>
+        <w:rPr>
+          <w:rFonts w:ascii="TH SarabunPSK" w:eastAsia="Sarabun" w:hAnsi="TH SarabunPSK" w:cs="TH SarabunPSK"/>
+          <w:sz w:val="32"/>
+          <w:szCs w:val="32"/>
+          <w:lang w:val="en-US"/>
+        </w:rPr>
+        <w:t xml:space="preserve"> </w:t>
+      </w:r>
+      <w:r>
+        <w:rPr>
+          <w:rFonts w:ascii="TH SarabunPSK" w:eastAsia="Sarabun" w:hAnsi="TH SarabunPSK" w:cs="TH SarabunPSK" w:hint="cs"/>
+          <w:sz w:val="32"/>
+          <w:szCs w:val="32"/>
+          <w:cs/>
+          <w:lang w:val="en-US"/>
+        </w:rPr>
+        <w:t>คน</w:t>
+      </w:r>
+    </w:p>
+    <w:p>
+      <w:pPr>
+        <w:ind w:firstLine="567"/>
+        <w:rPr>
+          <w:rFonts w:ascii="TH SarabunPSK" w:eastAsia="Sarabun" w:hAnsi="TH SarabunPSK" w:cs="TH SarabunPSK"/>
+          <w:sz w:val="32"/>
+          <w:szCs w:val="32"/>
+          <w:lang w:val="en-US"/>
+        </w:rPr>
+      </w:pPr>
+      <w:r>
+        <w:rPr>
+          <w:rFonts w:ascii="TH SarabunPSK" w:eastAsia="Sarabun" w:hAnsi="TH SarabunPSK" w:cs="TH SarabunPSK"/>
+          <w:sz w:val="32"/>
+          <w:szCs w:val="32"/>
+          <w:lang w:val="en-US"/>
+        </w:rPr>
+        <w:t xml:space="preserve">4.3 </w:t>
+      </w:r>
+      <w:r>
+        <w:rPr>
+          <w:rFonts w:ascii="TH SarabunPSK" w:eastAsia="Sarabun" w:hAnsi="TH SarabunPSK" w:cs="TH SarabunPSK" w:hint="cs"/>
+          <w:sz w:val="32"/>
+          <w:szCs w:val="32"/>
+          <w:cs/>
+          <w:lang w:val="en-US"/>
+        </w:rPr>
+        <w:t>นักศึกษา</w:t>
+      </w:r>
+      <w:r>
+        <w:rPr>
+          <w:rFonts w:ascii="TH SarabunPSK" w:eastAsia="Sarabun" w:hAnsi="TH SarabunPSK" w:cs="TH SarabunPSK"/>
+          <w:sz w:val="32"/>
+          <w:szCs w:val="32"/>
+          <w:lang w:val="en-US"/>
+        </w:rPr>
+        <w:t xml:space="preserve"> </w:t>
+      </w:r>
+      <w:r>
+        <w:rPr>
+          <w:rFonts w:ascii="TH SarabunPSK" w:eastAsia="Sarabun" w:hAnsi="TH SarabunPSK" w:cs="TH SarabunPSK"/>
+          <w:sz w:val="32"/>
+          <w:szCs w:val="32"/>
+          <w:lang w:val="en-US"/>
+        </w:rPr>
+        <w:t>${</w:t>
+      </w:r>
+      <w:proofErr w:type="spellStart"/>
+      <w:r>
+        <w:rPr>
+          <w:rFonts w:ascii="TH SarabunPSK" w:eastAsia="Sarabun" w:hAnsi="TH SarabunPSK" w:cs="TH SarabunPSK"/>
+          <w:sz w:val="32"/>
+          <w:szCs w:val="32"/>
+          <w:lang w:val="en-US"/>
+        </w:rPr>
+        <w:t>nStudent</w:t>
+      </w:r>
+      <w:proofErr w:type="spellEnd"/>
+      <w:r>
+        <w:rPr>
+          <w:rFonts w:ascii="TH SarabunPSK" w:eastAsia="Sarabun" w:hAnsi="TH SarabunPSK" w:cs="TH SarabunPSK"/>
+          <w:sz w:val="32"/>
+          <w:szCs w:val="32"/>
+          <w:lang w:val="en-US"/>
+        </w:rPr>
+        <w:t>}</w:t>
+      </w:r>
+      <w:r>
+        <w:rPr>
+          <w:rFonts w:ascii="TH SarabunPSK" w:eastAsia="Sarabun" w:hAnsi="TH SarabunPSK" w:cs="TH SarabunPSK"/>
+          <w:sz w:val="32"/>
+          <w:szCs w:val="32"/>
+          <w:lang w:val="en-US"/>
+        </w:rPr>
+        <w:t xml:space="preserve"> </w:t>
+      </w:r>
+      <w:r>
+        <w:rPr>
+          <w:rFonts w:ascii="TH SarabunPSK" w:eastAsia="Sarabun" w:hAnsi="TH SarabunPSK" w:cs="TH SarabunPSK" w:hint="cs"/>
+          <w:sz w:val="32"/>
+          <w:szCs w:val="32"/>
+          <w:cs/>
+          <w:lang w:val="en-US"/>
+        </w:rPr>
+        <w:t>คน</w:t>
+      </w:r>
+    </w:p>
+    <w:p>
+      <w:pPr>
+        <w:ind w:firstLine="567"/>
+        <w:rPr>
+          <w:rFonts w:ascii="TH SarabunPSK" w:eastAsia="Sarabun" w:hAnsi="TH SarabunPSK" w:cs="TH SarabunPSK"/>
+          <w:sz w:val="32"/>
+          <w:szCs w:val="32"/>
+          <w:lang w:val="en-US"/>
+        </w:rPr>
+      </w:pPr>
+      <w:r>
+        <w:rPr>
+          <w:rFonts w:ascii="TH SarabunPSK" w:eastAsia="Sarabun" w:hAnsi="TH SarabunPSK" w:cs="TH SarabunPSK"/>
+          <w:sz w:val="32"/>
+          <w:szCs w:val="32"/>
+          <w:lang w:val="en-US"/>
+        </w:rPr>
+        <w:t xml:space="preserve">4.4 </w:t>
+      </w:r>
+      <w:r>
+        <w:rPr>
+          <w:rFonts w:ascii="TH SarabunPSK" w:eastAsia="Sarabun" w:hAnsi="TH SarabunPSK" w:cs="TH SarabunPSK" w:hint="cs"/>
+          <w:sz w:val="32"/>
+          <w:szCs w:val="32"/>
+          <w:cs/>
+          <w:lang w:val="en-US"/>
+        </w:rPr>
+        <w:t>บุคคลทั่วไป</w:t>
+      </w:r>
+      <w:r>
+        <w:rPr>
+          <w:rFonts w:ascii="TH SarabunPSK" w:eastAsia="Sarabun" w:hAnsi="TH SarabunPSK" w:cs="TH SarabunPSK"/>
+          <w:sz w:val="32"/>
+          <w:szCs w:val="32"/>
+          <w:lang w:val="en-US"/>
+        </w:rPr>
+        <w:t xml:space="preserve"> </w:t>
+      </w:r>
+      <w:r>
+        <w:rPr>
+          <w:rFonts w:ascii="TH SarabunPSK" w:eastAsia="Sarabun" w:hAnsi="TH SarabunPSK" w:cs="TH SarabunPSK"/>
+          <w:sz w:val="32"/>
+          <w:szCs w:val="32"/>
+          <w:lang w:val="en-US"/>
+        </w:rPr>
+        <w:t>${</w:t>
+      </w:r>
+      <w:proofErr w:type="spellStart"/>
+      <w:r>
+        <w:rPr>
+          <w:rFonts w:ascii="TH SarabunPSK" w:eastAsia="Sarabun" w:hAnsi="TH SarabunPSK" w:cs="TH SarabunPSK"/>
+          <w:sz w:val="32"/>
+          <w:szCs w:val="32"/>
+          <w:lang w:val="en-US"/>
+        </w:rPr>
+        <w:t>nExterna</w:t>
+      </w:r>
+      <w:r>
+        <w:rPr>
+          <w:rFonts w:ascii="TH SarabunPSK" w:eastAsia="Sarabun" w:hAnsi="TH SarabunPSK" w:cs="TH SarabunPSK"/>
+          <w:sz w:val="32"/>
+          <w:szCs w:val="32"/>
+          <w:lang w:val="en-US"/>
+        </w:rPr>
+        <w:t>l</w:t>
+      </w:r>
+      <w:proofErr w:type="spellEnd"/>
+      <w:r>
+        <w:rPr>
+          <w:rFonts w:ascii="TH SarabunPSK" w:eastAsia="Sarabun" w:hAnsi="TH SarabunPSK" w:cs="TH SarabunPSK"/>
+          <w:sz w:val="32"/>
+          <w:szCs w:val="32"/>
+          <w:lang w:val="en-US"/>
+        </w:rPr>
+        <w:t>}</w:t>
+      </w:r>
+      <w:r>
+        <w:rPr>
+          <w:rFonts w:ascii="TH SarabunPSK" w:eastAsia="Sarabun" w:hAnsi="TH SarabunPSK" w:cs="TH SarabunPSK"/>
+          <w:sz w:val="32"/>
+          <w:szCs w:val="32"/>
+          <w:lang w:val="en-US"/>
+        </w:rPr>
+        <w:t xml:space="preserve"> </w:t>
+      </w:r>
+      <w:r>
+        <w:rPr>
+          <w:rFonts w:ascii="TH SarabunPSK" w:eastAsia="Sarabun" w:hAnsi="TH SarabunPSK" w:cs="TH SarabunPSK" w:hint="cs"/>
+          <w:sz w:val="32"/>
+          <w:szCs w:val="32"/>
+          <w:cs/>
+          <w:lang w:val="en-US"/>
+        </w:rPr>
+        <w:t>คน</w:t>
+      </w:r>
+    </w:p>
+    <w:p>
+      <w:pPr>
+        <w:ind w:left="567" w:firstLine="567"/>
+        <w:rPr>
+          <w:rFonts w:ascii="TH SarabunPSK" w:eastAsia="Sarabun" w:hAnsi="TH SarabunPSK" w:cs="TH SarabunPSK"/>
+          <w:sz w:val="32"/>
+          <w:szCs w:val="32"/>
+          <w:lang w:val="en-US"/>
+        </w:rPr>
+      </w:pPr>
+      <w:r>
+        <w:rPr>
+          <w:rFonts w:ascii="TH SarabunPSK" w:eastAsia="Sarabun" w:hAnsi="TH SarabunPSK" w:cs="TH SarabunPSK" w:hint="cs"/>
+          <w:sz w:val="32"/>
+          <w:szCs w:val="32"/>
+          <w:cs/>
+          <w:lang w:val="en-US"/>
+        </w:rPr>
+        <w:t>รวมทั้งสิ้น</w:t>
+      </w:r>
+      <w:r>
+        <w:rPr>
+          <w:rFonts w:ascii="TH SarabunPSK" w:eastAsia="Sarabun" w:hAnsi="TH SarabunPSK" w:cs="TH SarabunPSK"/>
+          <w:sz w:val="32"/>
+          <w:szCs w:val="32"/>
+          <w:lang w:val="en-US"/>
+        </w:rPr>
+        <w:t xml:space="preserve"> </w:t>
+      </w:r>
+      <w:r>
+        <w:rPr>
+          <w:rFonts w:ascii="TH SarabunPSK" w:eastAsia="Sarabun" w:hAnsi="TH SarabunPSK" w:cs="TH SarabunPSK"/>
+          <w:sz w:val="32"/>
+          <w:szCs w:val="32"/>
+          <w:lang w:val="en-US"/>
+        </w:rPr>
+        <w:t>${</w:t>
+      </w:r>
+      <w:proofErr w:type="spellStart"/>
+      <w:r>
+        <w:rPr>
+          <w:rFonts w:ascii="TH SarabunPSK" w:eastAsia="Sarabun" w:hAnsi="TH SarabunPSK" w:cs="TH SarabunPSK"/>
+          <w:sz w:val="32"/>
+          <w:szCs w:val="32"/>
+          <w:lang w:val="en-US"/>
+        </w:rPr>
+        <w:t>nSum</w:t>
+      </w:r>
+      <w:proofErr w:type="spellEnd"/>
+      <w:r>
+        <w:rPr>
+          <w:rFonts w:ascii="TH SarabunPSK" w:eastAsia="Sarabun" w:hAnsi="TH SarabunPSK" w:cs="TH SarabunPSK"/>
+          <w:sz w:val="32"/>
+          <w:szCs w:val="32"/>
+          <w:lang w:val="en-US"/>
+        </w:rPr>
+        <w:t>}</w:t>
+      </w:r>
+      <w:r>
+        <w:rPr>
+          <w:rFonts w:ascii="TH SarabunPSK" w:eastAsia="Sarabun" w:hAnsi="TH SarabunPSK" w:cs="TH SarabunPSK"/>
+          <w:sz w:val="32"/>
+          <w:szCs w:val="32"/>
+          <w:lang w:val="en-US"/>
+        </w:rPr>
+        <w:t xml:space="preserve"> </w:t>
+      </w:r>
+      <w:r>
+        <w:rPr>
+          <w:rFonts w:ascii="TH SarabunPSK" w:eastAsia="Sarabun" w:hAnsi="TH SarabunPSK" w:cs="TH SarabunPSK" w:hint="cs"/>
+          <w:sz w:val="32"/>
+          <w:szCs w:val="32"/>
+          <w:cs/>
+          <w:lang w:val="en-US"/>
+        </w:rPr>
+        <w:t xml:space="preserve">คน </w:t>
+      </w:r>
+    </w:p>
+    <w:p>
+      <w:pPr>
+        <w:spacing w:before="240"/>
         <w:rPr>
           <w:rFonts w:ascii="TH SarabunPSK" w:eastAsia="Sarabun" w:hAnsi="TH SarabunPSK" w:cs="TH SarabunPSK"/>
           <w:sz w:val="32"/>
@@ -1501,56 +1439,59 @@
         </w:rPr>
         <w:t>สถานที่ปฏิบัติงาน</w:t>
       </w:r>
-      <w:r>
-        <w:rPr>
-          <w:rFonts w:ascii="TH SarabunPSK" w:eastAsia="Sarabun" w:hAnsi="TH SarabunPSK" w:cs="TH SarabunPSK"/>
-          <w:sz w:val="32"/>
-          <w:szCs w:val="32"/>
-          <w:cs/>
-          <w:lang w:val="en-US"/>
-        </w:rPr>
-        <w:br/>
-      </w:r>
-      <w:r>
-        <w:rPr>
-          <w:rFonts w:ascii="TH SarabunPSK" w:eastAsia="Sarabun" w:hAnsi="TH SarabunPSK" w:cs="TH SarabunPSK" w:hint="cs"/>
-          <w:sz w:val="32"/>
-          <w:szCs w:val="32"/>
-          <w:cs/>
-          <w:lang w:val="en-US"/>
-        </w:rPr>
-        <w:t xml:space="preserve">        </w:t>
-      </w:r>
-      <w:r>
-        <w:rPr>
-          <w:rFonts w:ascii="TH SarabunPSK" w:eastAsia="Sarabun" w:hAnsi="TH SarabunPSK" w:cs="TH SarabunPSK"/>
-          <w:sz w:val="32"/>
-          <w:szCs w:val="32"/>
-          <w:lang w:val="en-US"/>
-        </w:rPr>
-        <w:t>${</w:t>
-      </w:r>
-      <w:r>
-        <w:rPr>
-          <w:rFonts w:ascii="TH SarabunPSK" w:eastAsia="Sarabun" w:hAnsi="TH SarabunPSK" w:cs="TH SarabunPSK"/>
-          <w:sz w:val="32"/>
-          <w:szCs w:val="32"/>
-          <w:lang w:val="en-US"/>
-        </w:rPr>
-        <w:t>location</w:t>
-      </w:r>
-      <w:r>
-        <w:rPr>
-          <w:rFonts w:ascii="TH SarabunPSK" w:eastAsia="Sarabun" w:hAnsi="TH SarabunPSK" w:cs="TH SarabunPSK"/>
-          <w:sz w:val="32"/>
-          <w:szCs w:val="32"/>
-          <w:lang w:val="en-US"/>
-        </w:rPr>
-        <w:t>}</w:t>
-      </w:r>
     </w:p>
     <w:p>
       <w:pPr>
+        <w:spacing w:after="240"/>
+        <w:ind w:firstLine="567"/>
+        <w:rPr>
+          <w:rFonts w:ascii="TH SarabunPSK" w:eastAsia="Sarabun" w:hAnsi="TH SarabunPSK" w:cs="TH SarabunPSK"/>
+          <w:b/>
+          <w:bCs/>
+          <w:sz w:val="32"/>
+          <w:szCs w:val="32"/>
+          <w:lang w:val="en-US"/>
+        </w:rPr>
+      </w:pPr>
+      <w:r>
+        <w:rPr>
+          <w:rFonts w:ascii="TH SarabunPSK" w:eastAsia="Sarabun" w:hAnsi="TH SarabunPSK" w:cs="TH SarabunPSK"/>
+          <w:sz w:val="32"/>
+          <w:szCs w:val="32"/>
+          <w:lang w:val="en-US"/>
+        </w:rPr>
+        <w:t>${</w:t>
+      </w:r>
+      <w:r>
+        <w:rPr>
+          <w:rFonts w:ascii="TH SarabunPSK" w:eastAsia="Sarabun" w:hAnsi="TH SarabunPSK" w:cs="TH SarabunPSK"/>
+          <w:sz w:val="32"/>
+          <w:szCs w:val="32"/>
+          <w:lang w:val="en-US"/>
+        </w:rPr>
+        <w:t>location</w:t>
+      </w:r>
+      <w:r>
+        <w:rPr>
+          <w:rFonts w:ascii="TH SarabunPSK" w:eastAsia="Sarabun" w:hAnsi="TH SarabunPSK" w:cs="TH SarabunPSK"/>
+          <w:sz w:val="32"/>
+          <w:szCs w:val="32"/>
+          <w:lang w:val="en-US"/>
+        </w:rPr>
+        <w:t>s</w:t>
+      </w:r>
+      <w:r>
+        <w:rPr>
+          <w:rFonts w:ascii="TH SarabunPSK" w:eastAsia="Sarabun" w:hAnsi="TH SarabunPSK" w:cs="TH SarabunPSK"/>
+          <w:sz w:val="32"/>
+          <w:szCs w:val="32"/>
+          <w:lang w:val="en-US"/>
+        </w:rPr>
+        <w:t>}</w:t>
+      </w:r>
+    </w:p>
+    <w:p>
+      <w:pPr>
         <w:rPr>
           <w:rFonts w:ascii="TH SarabunPSK" w:eastAsia="Sarabun" w:hAnsi="TH SarabunPSK" w:cs="TH SarabunPSK"/>
           <w:sz w:val="32"/>
@@ -1592,24 +1533,26 @@
         </w:rPr>
         <w:t>ระยะเวลาการปฏิบัติงาน</w:t>
       </w:r>
-      <w:r>
-        <w:rPr>
-          <w:rFonts w:ascii="TH SarabunPSK" w:eastAsia="Sarabun" w:hAnsi="TH SarabunPSK" w:cs="TH SarabunPSK"/>
-          <w:sz w:val="32"/>
-          <w:szCs w:val="32"/>
-          <w:lang w:val="en-US"/>
-        </w:rPr>
-        <w:br/>
-      </w:r>
-      <w:r>
-        <w:rPr>
-          <w:rFonts w:ascii="TH SarabunPSK" w:eastAsia="Sarabun" w:hAnsi="TH SarabunPSK" w:cs="TH SarabunPSK" w:hint="cs"/>
-          <w:sz w:val="32"/>
-          <w:szCs w:val="32"/>
-          <w:cs/>
-          <w:lang w:val="en-US"/>
-        </w:rPr>
-        <w:t xml:space="preserve">        เริ่ม วันที่</w:t>
+    </w:p>
+    <w:p>
+      <w:pPr>
+        <w:ind w:firstLine="567"/>
+        <w:rPr>
+          <w:rFonts w:ascii="TH SarabunPSK" w:eastAsia="Sarabun" w:hAnsi="TH SarabunPSK" w:cs="TH SarabunPSK"/>
+          <w:sz w:val="32"/>
+          <w:szCs w:val="32"/>
+          <w:lang w:val="en-US"/>
+        </w:rPr>
+      </w:pPr>
+      <w:r>
+        <w:rPr>
+          <w:rFonts w:ascii="TH SarabunPSK" w:eastAsia="Sarabun" w:hAnsi="TH SarabunPSK" w:cs="TH SarabunPSK" w:hint="cs"/>
+          <w:sz w:val="32"/>
+          <w:szCs w:val="32"/>
+          <w:cs/>
+          <w:lang w:val="en-US"/>
+        </w:rPr>
+        <w:t>เริ่ม วันที่</w:t>
       </w:r>
       <w:r>
         <w:rPr>
@@ -1629,15 +1572,17 @@
         </w:rPr>
         <w:t>${</w:t>
       </w:r>
-      <w:r>
-        <w:rPr>
-          <w:rFonts w:ascii="TH SarabunPSK" w:eastAsia="Sarabun" w:hAnsi="TH SarabunPSK" w:cs="TH SarabunPSK"/>
-          <w:sz w:val="32"/>
-          <w:szCs w:val="32"/>
-          <w:lang w:val="en-US"/>
-        </w:rPr>
-        <w:t>startDatePeriod</w:t>
-      </w:r>
+      <w:proofErr w:type="spellStart"/>
+      <w:r>
+        <w:rPr>
+          <w:rFonts w:ascii="TH SarabunPSK" w:eastAsia="Sarabun" w:hAnsi="TH SarabunPSK" w:cs="TH SarabunPSK"/>
+          <w:sz w:val="32"/>
+          <w:szCs w:val="32"/>
+          <w:lang w:val="en-US"/>
+        </w:rPr>
+        <w:t>periodStartDate</w:t>
+      </w:r>
+      <w:proofErr w:type="spellEnd"/>
       <w:r>
         <w:rPr>
           <w:rFonts w:ascii="TH SarabunPSK" w:eastAsia="Sarabun" w:hAnsi="TH SarabunPSK" w:cs="TH SarabunPSK"/>
@@ -1684,15 +1629,35 @@
         </w:rPr>
         <w:t>${</w:t>
       </w:r>
-      <w:r>
-        <w:rPr>
-          <w:rFonts w:ascii="TH SarabunPSK" w:eastAsia="Sarabun" w:hAnsi="TH SarabunPSK" w:cs="TH SarabunPSK"/>
-          <w:sz w:val="32"/>
-          <w:szCs w:val="32"/>
-          <w:lang w:val="en-US"/>
-        </w:rPr>
-        <w:t>endDatePreroid</w:t>
-      </w:r>
+      <w:proofErr w:type="spellStart"/>
+      <w:r>
+        <w:rPr>
+          <w:rFonts w:ascii="TH SarabunPSK" w:eastAsia="Sarabun" w:hAnsi="TH SarabunPSK" w:cs="TH SarabunPSK"/>
+          <w:sz w:val="32"/>
+          <w:szCs w:val="32"/>
+          <w:lang w:val="en-US"/>
+        </w:rPr>
+        <w:t>per</w:t>
+      </w:r>
+      <w:r>
+        <w:rPr>
+          <w:rFonts w:ascii="TH SarabunPSK" w:eastAsia="Sarabun" w:hAnsi="TH SarabunPSK" w:cs="TH SarabunPSK"/>
+          <w:sz w:val="32"/>
+          <w:szCs w:val="32"/>
+          <w:lang w:val="en-US"/>
+        </w:rPr>
+        <w:t>io</w:t>
+      </w:r>
+      <w:r>
+        <w:rPr>
+          <w:rFonts w:ascii="TH SarabunPSK" w:eastAsia="Sarabun" w:hAnsi="TH SarabunPSK" w:cs="TH SarabunPSK"/>
+          <w:sz w:val="32"/>
+          <w:szCs w:val="32"/>
+          <w:lang w:val="en-US"/>
+        </w:rPr>
+        <w:t>dEndDate</w:t>
+      </w:r>
+      <w:proofErr w:type="spellEnd"/>
       <w:r>
         <w:rPr>
           <w:rFonts w:ascii="TH SarabunPSK" w:eastAsia="Sarabun" w:hAnsi="TH SarabunPSK" w:cs="TH SarabunPSK"/>
@@ -1966,33 +1931,6 @@
                 <w:lang w:val="en-US"/>
               </w:rPr>
             </w:pPr>
-            <w:r>
-              <w:rPr>
-                <w:rFonts w:ascii="TH SarabunPSK" w:hAnsi="TH SarabunPSK" w:cs="TH SarabunPSK"/>
-                <w:sz w:val="32"/>
-                <w:szCs w:val="32"/>
-                <w:lang w:val="en-US"/>
-              </w:rPr>
-              <w:t>${</w:t>
-            </w:r>
-            <w:r>
-              <w:rPr>
-                <w:rFonts w:ascii="TH SarabunPSK" w:hAnsi="TH SarabunPSK" w:cs="TH SarabunPSK"/>
-                <w:sz w:val="32"/>
-                <w:szCs w:val="32"/>
-                <w:lang w:val="en-US"/>
-              </w:rPr>
-              <w:t>step</w:t>
-            </w:r>
-            <w:r>
-              <w:rPr>
-                <w:rFonts w:ascii="TH SarabunPSK" w:hAnsi="TH SarabunPSK" w:cs="TH SarabunPSK"/>
-                <w:sz w:val="32"/>
-                <w:szCs w:val="32"/>
-                <w:lang w:val="en-US"/>
-              </w:rPr>
-              <w:t>}</w:t>
-            </w:r>
           </w:p>
         </w:tc>
         <w:tc>
@@ -2116,22 +2054,23 @@
     </w:p>
     <w:p>
       <w:pPr>
-        <w:rPr>
-          <w:rFonts w:ascii="TH SarabunPSK" w:eastAsia="Sarabun" w:hAnsi="TH SarabunPSK" w:cs="TH SarabunPSK"/>
-          <w:sz w:val="32"/>
-          <w:szCs w:val="32"/>
-          <w:lang w:val="en-US"/>
-        </w:rPr>
-      </w:pPr>
-      <w:r>
-        <w:rPr>
-          <w:rFonts w:ascii="TH SarabunPSK" w:eastAsia="Sarabun" w:hAnsi="TH SarabunPSK" w:cs="TH SarabunPSK" w:hint="cs"/>
-          <w:sz w:val="32"/>
-          <w:szCs w:val="32"/>
-          <w:cs/>
-          <w:lang w:val="en-US"/>
-        </w:rPr>
-        <w:t xml:space="preserve">        ดังเอกสารที่แนบมา</w:t>
+        <w:ind w:firstLine="567"/>
+        <w:rPr>
+          <w:rFonts w:ascii="TH SarabunPSK" w:eastAsia="Sarabun" w:hAnsi="TH SarabunPSK" w:cs="TH SarabunPSK"/>
+          <w:sz w:val="32"/>
+          <w:szCs w:val="32"/>
+          <w:lang w:val="en-US"/>
+        </w:rPr>
+      </w:pPr>
+      <w:r>
+        <w:rPr>
+          <w:rFonts w:ascii="TH SarabunPSK" w:eastAsia="Sarabun" w:hAnsi="TH SarabunPSK" w:cs="TH SarabunPSK" w:hint="cs"/>
+          <w:sz w:val="32"/>
+          <w:szCs w:val="32"/>
+          <w:cs/>
+          <w:lang w:val="en-US"/>
+        </w:rPr>
+        <w:t>ดังเอกสารที่แนบมา</w:t>
       </w:r>
     </w:p>
     <w:p>
@@ -2265,33 +2204,6 @@
                 <w:lang w:val="en-US"/>
               </w:rPr>
             </w:pPr>
-            <w:r>
-              <w:rPr>
-                <w:rFonts w:ascii="TH SarabunPSK" w:hAnsi="TH SarabunPSK" w:cs="TH SarabunPSK"/>
-                <w:sz w:val="32"/>
-                <w:szCs w:val="32"/>
-                <w:lang w:val="en-US"/>
-              </w:rPr>
-              <w:t>${</w:t>
-            </w:r>
-            <w:r>
-              <w:rPr>
-                <w:rFonts w:ascii="TH SarabunPSK" w:hAnsi="TH SarabunPSK" w:cs="TH SarabunPSK"/>
-                <w:sz w:val="32"/>
-                <w:szCs w:val="32"/>
-                <w:lang w:val="en-US"/>
-              </w:rPr>
-              <w:t>budget</w:t>
-            </w:r>
-            <w:r>
-              <w:rPr>
-                <w:rFonts w:ascii="TH SarabunPSK" w:hAnsi="TH SarabunPSK" w:cs="TH SarabunPSK"/>
-                <w:sz w:val="32"/>
-                <w:szCs w:val="32"/>
-                <w:lang w:val="en-US"/>
-              </w:rPr>
-              <w:t>}</w:t>
-            </w:r>
           </w:p>
         </w:tc>
         <w:tc>
@@ -2357,6 +2269,7 @@
               </w:rPr>
               <w:t>${</w:t>
             </w:r>
+            <w:proofErr w:type="spellStart"/>
             <w:r>
               <w:rPr>
                 <w:rFonts w:ascii="TH SarabunPSK" w:hAnsi="TH SarabunPSK" w:cs="TH SarabunPSK"/>
@@ -2366,8 +2279,9 @@
                 <w:szCs w:val="32"/>
                 <w:lang w:val="en-US"/>
               </w:rPr>
-              <w:t>sumBudgetText</w:t>
+              <w:t>budgetSumText</w:t>
             </w:r>
+            <w:proofErr w:type="spellEnd"/>
             <w:r>
               <w:rPr>
                 <w:rFonts w:ascii="TH SarabunPSK" w:hAnsi="TH SarabunPSK" w:cs="TH SarabunPSK"/>
@@ -2420,6 +2334,7 @@
               </w:rPr>
               <w:t>${</w:t>
             </w:r>
+            <w:proofErr w:type="spellStart"/>
             <w:r>
               <w:rPr>
                 <w:rFonts w:ascii="TH SarabunPSK" w:hAnsi="TH SarabunPSK" w:cs="TH SarabunPSK"/>
@@ -2429,8 +2344,31 @@
                 <w:szCs w:val="32"/>
                 <w:lang w:val="en-US"/>
               </w:rPr>
-              <w:t>sumBudget</w:t>
+              <w:t>b</w:t>
             </w:r>
+            <w:r>
+              <w:rPr>
+                <w:rFonts w:ascii="TH SarabunPSK" w:hAnsi="TH SarabunPSK" w:cs="TH SarabunPSK"/>
+                <w:b/>
+                <w:bCs/>
+                <w:sz w:val="32"/>
+                <w:szCs w:val="32"/>
+                <w:lang w:val="en-US"/>
+              </w:rPr>
+              <w:t>udget</w:t>
+            </w:r>
+            <w:r>
+              <w:rPr>
+                <w:rFonts w:ascii="TH SarabunPSK" w:hAnsi="TH SarabunPSK" w:cs="TH SarabunPSK"/>
+                <w:b/>
+                <w:bCs/>
+                <w:sz w:val="32"/>
+                <w:szCs w:val="32"/>
+                <w:lang w:val="en-US"/>
+              </w:rPr>
+              <w:t>Sum</w:t>
+            </w:r>
+            <w:proofErr w:type="spellEnd"/>
             <w:r>
               <w:rPr>
                 <w:rFonts w:ascii="TH SarabunPSK" w:hAnsi="TH SarabunPSK" w:cs="TH SarabunPSK"/>
@@ -2448,12 +2386,11 @@
     </w:tbl>
     <w:p>
       <w:pPr>
-        <w:spacing w:before="240" w:after="240"/>
-        <w:rPr>
-          <w:rFonts w:ascii="TH SarabunPSK" w:eastAsia="Sarabun" w:hAnsi="TH SarabunPSK" w:cs="TH SarabunPSK"/>
-          <w:sz w:val="32"/>
-          <w:szCs w:val="32"/>
-          <w:cs/>
+        <w:spacing w:before="240"/>
+        <w:rPr>
+          <w:rFonts w:ascii="TH SarabunPSK" w:eastAsia="Sarabun" w:hAnsi="TH SarabunPSK" w:cs="TH SarabunPSK"/>
+          <w:sz w:val="32"/>
+          <w:szCs w:val="32"/>
         </w:rPr>
       </w:pPr>
       <w:r>
@@ -2498,15 +2435,18 @@
         </w:rPr>
         <w:t>การประเมินโครงการดังเอกสารแนบ</w:t>
       </w:r>
-      <w:r>
-        <w:rPr>
-          <w:rFonts w:ascii="TH SarabunPSK" w:eastAsia="Sarabun" w:hAnsi="TH SarabunPSK" w:cs="TH SarabunPSK"/>
-          <w:sz w:val="32"/>
-          <w:szCs w:val="32"/>
-        </w:rPr>
-        <w:br/>
-        <w:t xml:space="preserve">        </w:t>
-      </w:r>
+    </w:p>
+    <w:p>
+      <w:pPr>
+        <w:spacing w:after="240"/>
+        <w:ind w:firstLine="567"/>
+        <w:rPr>
+          <w:rFonts w:ascii="TH SarabunPSK" w:eastAsia="Sarabun" w:hAnsi="TH SarabunPSK" w:cs="TH SarabunPSK"/>
+          <w:sz w:val="32"/>
+          <w:szCs w:val="32"/>
+          <w:cs/>
+        </w:rPr>
+      </w:pPr>
       <w:r>
         <w:rPr>
           <w:rFonts w:ascii="TH SarabunPSK" w:eastAsia="Sarabun" w:hAnsi="TH SarabunPSK" w:cs="TH SarabunPSK" w:hint="cs"/>
@@ -2685,24 +2625,6 @@
                 <w:lang w:val="en-US"/>
               </w:rPr>
             </w:pPr>
-            <w:r>
-              <w:rPr>
-                <w:rFonts w:ascii="TH SarabunPSK" w:hAnsi="TH SarabunPSK" w:cs="TH SarabunPSK"/>
-                <w:sz w:val="32"/>
-                <w:szCs w:val="32"/>
-                <w:lang w:val="en-US"/>
-              </w:rPr>
-              <w:t>${</w:t>
-            </w:r>
-            <w:r>
-              <w:rPr>
-                <w:rFonts w:ascii="TH SarabunPSK" w:hAnsi="TH SarabunPSK" w:cs="TH SarabunPSK"/>
-                <w:sz w:val="32"/>
-                <w:szCs w:val="32"/>
-                <w:lang w:val="en-US"/>
-              </w:rPr>
-              <w:t>consequences&gt;&gt;</w:t>
-            </w:r>
           </w:p>
         </w:tc>
         <w:tc>
@@ -2784,7 +2706,33 @@
           <w:cs/>
           <w:lang w:val="en-US"/>
         </w:rPr>
-        <w:t>หน่วยกิจกรรมการเรียนรู้แบบบูรณาการที่คาดว่าผู้จัดและผู้เข้าร่วมโครงการจะได้รับ</w:t>
+        <w:t>หน่วยกิจกรรมการเรียนรู้แบบ</w:t>
+      </w:r>
+      <w:proofErr w:type="spellStart"/>
+      <w:r>
+        <w:rPr>
+          <w:rFonts w:ascii="TH SarabunPSK" w:eastAsia="Sarabun" w:hAnsi="TH SarabunPSK" w:cs="TH SarabunPSK" w:hint="cs"/>
+          <w:b/>
+          <w:bCs/>
+          <w:sz w:val="32"/>
+          <w:szCs w:val="32"/>
+          <w:cs/>
+          <w:lang w:val="en-US"/>
+        </w:rPr>
+        <w:t>บูรณา</w:t>
+      </w:r>
+      <w:proofErr w:type="spellEnd"/>
+      <w:r>
+        <w:rPr>
+          <w:rFonts w:ascii="TH SarabunPSK" w:eastAsia="Sarabun" w:hAnsi="TH SarabunPSK" w:cs="TH SarabunPSK" w:hint="cs"/>
+          <w:b/>
+          <w:bCs/>
+          <w:sz w:val="32"/>
+          <w:szCs w:val="32"/>
+          <w:cs/>
+          <w:lang w:val="en-US"/>
+        </w:rPr>
+        <w:t>การที่คาดว่าผู้จัดและผู้เข้าร่วมโครงการจะได้รับ</w:t>
       </w:r>
       <w:r>
         <w:rPr>
@@ -2936,7 +2884,31 @@
                 <w:szCs w:val="32"/>
                 <w:cs/>
               </w:rPr>
-              <w:t>กิจกรรมการเรียนรู้แบบบูรณาการ</w:t>
+              <w:t>กิจกรรมการเรียนรู้แบบ</w:t>
+            </w:r>
+            <w:proofErr w:type="spellStart"/>
+            <w:r>
+              <w:rPr>
+                <w:rFonts w:ascii="TH SarabunPSK" w:eastAsia="Sarabun" w:hAnsi="TH SarabunPSK" w:cs="TH SarabunPSK" w:hint="cs"/>
+                <w:b/>
+                <w:bCs/>
+                <w:sz w:val="32"/>
+                <w:szCs w:val="32"/>
+                <w:cs/>
+              </w:rPr>
+              <w:t>บูรณา</w:t>
+            </w:r>
+            <w:proofErr w:type="spellEnd"/>
+            <w:r>
+              <w:rPr>
+                <w:rFonts w:ascii="TH SarabunPSK" w:eastAsia="Sarabun" w:hAnsi="TH SarabunPSK" w:cs="TH SarabunPSK" w:hint="cs"/>
+                <w:b/>
+                <w:bCs/>
+                <w:sz w:val="32"/>
+                <w:szCs w:val="32"/>
+                <w:cs/>
+              </w:rPr>
+              <w:t>การ</w:t>
             </w:r>
           </w:p>
         </w:tc>
@@ -5983,7 +5955,7 @@
     </w:p>
     <w:p>
       <w:pPr>
-        <w:ind w:firstLine="720"/>
+        <w:ind w:firstLine="567"/>
         <w:rPr>
           <w:rFonts w:ascii="TH SarabunPSK" w:hAnsi="TH SarabunPSK" w:cs="TH SarabunPSK"/>
           <w:sz w:val="32"/>
@@ -6001,6 +5973,7 @@
         </w:rPr>
         <w:t>${</w:t>
       </w:r>
+      <w:proofErr w:type="spellStart"/>
       <w:r>
         <w:rPr>
           <w:rFonts w:ascii="TH SarabunPSK" w:hAnsi="TH SarabunPSK" w:cs="TH SarabunPSK"/>
@@ -6010,6 +5983,7 @@
         </w:rPr>
         <w:t>mostExpectedSkill</w:t>
       </w:r>
+      <w:proofErr w:type="spellEnd"/>
       <w:r>
         <w:rPr>
           <w:rFonts w:ascii="TH SarabunPSK" w:hAnsi="TH SarabunPSK" w:cs="TH SarabunPSK"/>
@@ -6279,6 +6253,7 @@
           <w:lang w:val="en-US"/>
         </w:rPr>
       </w:pPr>
+      <w:proofErr w:type="spellStart"/>
       <w:r>
         <w:rPr>
           <w:rFonts w:ascii="TH SarabunPSK" w:hAnsi="TH SarabunPSK" w:cs="TH SarabunPSK" w:hint="cs"/>
@@ -6287,7 +6262,18 @@
           <w:szCs w:val="32"/>
           <w:cs/>
         </w:rPr>
-        <w:t>อุปนายกสโมสรนักศึกษาฝ่าย</w:t>
+        <w:t>อุป</w:t>
+      </w:r>
+      <w:proofErr w:type="spellEnd"/>
+      <w:r>
+        <w:rPr>
+          <w:rFonts w:ascii="TH SarabunPSK" w:hAnsi="TH SarabunPSK" w:cs="TH SarabunPSK" w:hint="cs"/>
+          <w:color w:val="000000"/>
+          <w:sz w:val="32"/>
+          <w:szCs w:val="32"/>
+          <w:cs/>
+        </w:rPr>
+        <w:t>นายกสโมสรนักศึกษาฝ่าย</w:t>
       </w:r>
       <w:r>
         <w:rPr>
@@ -6405,15 +6391,37 @@
         </w:rPr>
         <w:t>นักศึกษาแพทย์</w:t>
       </w:r>
-      <w:r>
-        <w:rPr>
-          <w:rFonts w:ascii="TH SarabunPSK" w:eastAsia="Sarabun" w:hAnsi="TH SarabunPSK" w:cs="TH SarabunPSK" w:hint="cs"/>
-          <w:sz w:val="32"/>
-          <w:szCs w:val="32"/>
-          <w:cs/>
-        </w:rPr>
-        <w:t>เจตท์นิพัทธ์ จิรจิตการุณ</w:t>
-      </w:r>
+      <w:proofErr w:type="spellStart"/>
+      <w:r>
+        <w:rPr>
+          <w:rFonts w:ascii="TH SarabunPSK" w:eastAsia="Sarabun" w:hAnsi="TH SarabunPSK" w:cs="TH SarabunPSK" w:hint="cs"/>
+          <w:sz w:val="32"/>
+          <w:szCs w:val="32"/>
+          <w:cs/>
+        </w:rPr>
+        <w:t>เจตท์</w:t>
+      </w:r>
+      <w:proofErr w:type="spellEnd"/>
+      <w:r>
+        <w:rPr>
+          <w:rFonts w:ascii="TH SarabunPSK" w:eastAsia="Sarabun" w:hAnsi="TH SarabunPSK" w:cs="TH SarabunPSK" w:hint="cs"/>
+          <w:sz w:val="32"/>
+          <w:szCs w:val="32"/>
+          <w:cs/>
+        </w:rPr>
+        <w:t>นิพัทธ์ จิรจิตกา</w:t>
+      </w:r>
+      <w:proofErr w:type="spellStart"/>
+      <w:r>
+        <w:rPr>
+          <w:rFonts w:ascii="TH SarabunPSK" w:eastAsia="Sarabun" w:hAnsi="TH SarabunPSK" w:cs="TH SarabunPSK" w:hint="cs"/>
+          <w:sz w:val="32"/>
+          <w:szCs w:val="32"/>
+          <w:cs/>
+        </w:rPr>
+        <w:t>รุณ</w:t>
+      </w:r>
+      <w:proofErr w:type="spellEnd"/>
       <w:r>
         <w:rPr>
           <w:rFonts w:ascii="TH SarabunPSK" w:hAnsi="TH SarabunPSK" w:cs="TH SarabunPSK" w:hint="cs"/>
@@ -6809,7 +6817,27 @@
           <w:szCs w:val="32"/>
           <w:cs/>
         </w:rPr>
-        <w:t>รองศาสตราจารย์ แพทย์หญิงแพรว โคตรุฉิน</w:t>
+        <w:t xml:space="preserve">รองศาสตราจารย์ แพทย์หญิงแพรว </w:t>
+      </w:r>
+      <w:proofErr w:type="spellStart"/>
+      <w:r>
+        <w:rPr>
+          <w:rFonts w:ascii="TH SarabunPSK" w:eastAsia="Sarabun" w:hAnsi="TH SarabunPSK" w:cs="TH SarabunPSK" w:hint="cs"/>
+          <w:sz w:val="32"/>
+          <w:szCs w:val="32"/>
+          <w:cs/>
+        </w:rPr>
+        <w:t>โคต</w:t>
+      </w:r>
+      <w:proofErr w:type="spellEnd"/>
+      <w:r>
+        <w:rPr>
+          <w:rFonts w:ascii="TH SarabunPSK" w:eastAsia="Sarabun" w:hAnsi="TH SarabunPSK" w:cs="TH SarabunPSK" w:hint="cs"/>
+          <w:sz w:val="32"/>
+          <w:szCs w:val="32"/>
+          <w:cs/>
+        </w:rPr>
+        <w:t>รุฉิน</w:t>
       </w:r>
       <w:r>
         <w:rPr>
@@ -6875,6 +6903,7 @@
           <w:u w:val="single"/>
         </w:rPr>
       </w:pPr>
+      <w:proofErr w:type="spellStart"/>
       <w:r>
         <w:rPr>
           <w:rFonts w:ascii="TH SarabunPSK" w:eastAsia="Sarabun" w:hAnsi="TH SarabunPSK" w:cs="TH SarabunPSK" w:hint="cs"/>
@@ -6886,6 +6915,7 @@
         <w:lastRenderedPageBreak/>
         <w:t>กำหนดการ</w:t>
       </w:r>
+      <w:proofErr w:type="spellEnd"/>
     </w:p>
     <w:p>
       <w:pPr>
@@ -6897,6 +6927,7 @@
           <w:szCs w:val="32"/>
         </w:rPr>
       </w:pPr>
+      <w:proofErr w:type="spellStart"/>
       <w:r>
         <w:rPr>
           <w:rFonts w:ascii="TH SarabunPSK" w:eastAsia="Sarabun" w:hAnsi="TH SarabunPSK" w:cs="TH SarabunPSK" w:hint="cs"/>
@@ -6906,15 +6937,28 @@
         </w:rPr>
         <w:t>โครงการ</w:t>
       </w:r>
-      <w:r>
-        <w:rPr>
-          <w:rFonts w:ascii="TH SarabunPSK" w:eastAsia="Sarabun" w:hAnsi="TH SarabunPSK" w:cs="TH SarabunPSK"/>
-          <w:b/>
-          <w:sz w:val="32"/>
-          <w:szCs w:val="32"/>
-          <w:lang w:val="en-US"/>
-        </w:rPr>
-        <w:t>…..(</w:t>
+      <w:proofErr w:type="spellEnd"/>
+      <w:proofErr w:type="gramStart"/>
+      <w:r>
+        <w:rPr>
+          <w:rFonts w:ascii="TH SarabunPSK" w:eastAsia="Sarabun" w:hAnsi="TH SarabunPSK" w:cs="TH SarabunPSK"/>
+          <w:b/>
+          <w:sz w:val="32"/>
+          <w:szCs w:val="32"/>
+          <w:lang w:val="en-US"/>
+        </w:rPr>
+        <w:t>…..</w:t>
+      </w:r>
+      <w:proofErr w:type="gramEnd"/>
+      <w:r>
+        <w:rPr>
+          <w:rFonts w:ascii="TH SarabunPSK" w:eastAsia="Sarabun" w:hAnsi="TH SarabunPSK" w:cs="TH SarabunPSK"/>
+          <w:b/>
+          <w:sz w:val="32"/>
+          <w:szCs w:val="32"/>
+          <w:lang w:val="en-US"/>
+        </w:rPr>
+        <w:t>(</w:t>
       </w:r>
       <w:r>
         <w:rPr>
@@ -6958,24 +7002,47 @@
           <w:lang w:val="en-US"/>
         </w:rPr>
       </w:pPr>
-      <w:r>
-        <w:rPr>
-          <w:rFonts w:ascii="TH SarabunPSK" w:eastAsia="Sarabun" w:hAnsi="TH SarabunPSK" w:cs="TH SarabunPSK" w:hint="cs"/>
-          <w:b/>
-          <w:sz w:val="32"/>
-          <w:szCs w:val="32"/>
-        </w:rPr>
-        <w:t xml:space="preserve">ระหว่างวันที่ </w:t>
-      </w:r>
-      <w:r>
-        <w:rPr>
-          <w:rFonts w:ascii="TH SarabunPSK" w:eastAsia="Sarabun" w:hAnsi="TH SarabunPSK" w:cs="TH SarabunPSK"/>
-          <w:b/>
-          <w:sz w:val="32"/>
-          <w:szCs w:val="32"/>
-          <w:lang w:val="en-US"/>
-        </w:rPr>
-        <w:t>…..(</w:t>
+      <w:proofErr w:type="spellStart"/>
+      <w:r>
+        <w:rPr>
+          <w:rFonts w:ascii="TH SarabunPSK" w:eastAsia="Sarabun" w:hAnsi="TH SarabunPSK" w:cs="TH SarabunPSK" w:hint="cs"/>
+          <w:b/>
+          <w:sz w:val="32"/>
+          <w:szCs w:val="32"/>
+        </w:rPr>
+        <w:t>ระหว่างวันที่</w:t>
+      </w:r>
+      <w:proofErr w:type="spellEnd"/>
+      <w:r>
+        <w:rPr>
+          <w:rFonts w:ascii="TH SarabunPSK" w:eastAsia="Sarabun" w:hAnsi="TH SarabunPSK" w:cs="TH SarabunPSK" w:hint="cs"/>
+          <w:b/>
+          <w:sz w:val="32"/>
+          <w:szCs w:val="32"/>
+        </w:rPr>
+        <w:t xml:space="preserve"> </w:t>
+      </w:r>
+      <w:proofErr w:type="gramStart"/>
+      <w:r>
+        <w:rPr>
+          <w:rFonts w:ascii="TH SarabunPSK" w:eastAsia="Sarabun" w:hAnsi="TH SarabunPSK" w:cs="TH SarabunPSK"/>
+          <w:b/>
+          <w:sz w:val="32"/>
+          <w:szCs w:val="32"/>
+          <w:lang w:val="en-US"/>
+        </w:rPr>
+        <w:t>…..</w:t>
+      </w:r>
+      <w:proofErr w:type="gramEnd"/>
+      <w:r>
+        <w:rPr>
+          <w:rFonts w:ascii="TH SarabunPSK" w:eastAsia="Sarabun" w:hAnsi="TH SarabunPSK" w:cs="TH SarabunPSK"/>
+          <w:b/>
+          <w:sz w:val="32"/>
+          <w:szCs w:val="32"/>
+          <w:lang w:val="en-US"/>
+        </w:rPr>
+        <w:t>(</w:t>
       </w:r>
       <w:r>
         <w:rPr>
@@ -7072,8 +7139,94 @@
           <w:sz w:val="32"/>
           <w:szCs w:val="32"/>
         </w:rPr>
-        <w:t xml:space="preserve"> วัน</w:t>
-      </w:r>
+        <w:t xml:space="preserve"> </w:t>
+      </w:r>
+      <w:proofErr w:type="spellStart"/>
+      <w:r>
+        <w:rPr>
+          <w:rFonts w:ascii="TH SarabunPSK" w:eastAsia="Sarabun" w:hAnsi="TH SarabunPSK" w:cs="TH SarabunPSK" w:hint="cs"/>
+          <w:b/>
+          <w:sz w:val="32"/>
+          <w:szCs w:val="32"/>
+        </w:rPr>
+        <w:t>วัน</w:t>
+      </w:r>
+      <w:proofErr w:type="spellEnd"/>
+      <w:proofErr w:type="gramStart"/>
+      <w:r>
+        <w:rPr>
+          <w:rFonts w:ascii="TH SarabunPSK" w:eastAsia="Sarabun" w:hAnsi="TH SarabunPSK" w:cs="TH SarabunPSK"/>
+          <w:b/>
+          <w:sz w:val="32"/>
+          <w:szCs w:val="32"/>
+          <w:lang w:val="en-US"/>
+        </w:rPr>
+        <w:t>…..</w:t>
+      </w:r>
+      <w:proofErr w:type="gramEnd"/>
+      <w:r>
+        <w:rPr>
+          <w:rFonts w:ascii="TH SarabunPSK" w:eastAsia="Sarabun" w:hAnsi="TH SarabunPSK" w:cs="TH SarabunPSK"/>
+          <w:b/>
+          <w:sz w:val="32"/>
+          <w:szCs w:val="32"/>
+          <w:lang w:val="en-US"/>
+        </w:rPr>
+        <w:t>(</w:t>
+      </w:r>
+      <w:r>
+        <w:rPr>
+          <w:rFonts w:ascii="TH SarabunPSK" w:eastAsia="Sarabun" w:hAnsi="TH SarabunPSK" w:cs="TH SarabunPSK" w:hint="cs"/>
+          <w:bCs/>
+          <w:sz w:val="32"/>
+          <w:szCs w:val="32"/>
+          <w:cs/>
+          <w:lang w:val="en-US"/>
+        </w:rPr>
+        <w:t>จันทร์</w:t>
+      </w:r>
+      <w:r>
+        <w:rPr>
+          <w:rFonts w:ascii="TH SarabunPSK" w:eastAsia="Sarabun" w:hAnsi="TH SarabunPSK" w:cs="TH SarabunPSK"/>
+          <w:b/>
+          <w:sz w:val="32"/>
+          <w:szCs w:val="32"/>
+          <w:lang w:val="en-US"/>
+        </w:rPr>
+        <w:t>/</w:t>
+      </w:r>
+      <w:r>
+        <w:rPr>
+          <w:rFonts w:ascii="TH SarabunPSK" w:eastAsia="Sarabun" w:hAnsi="TH SarabunPSK" w:cs="TH SarabunPSK" w:hint="cs"/>
+          <w:bCs/>
+          <w:sz w:val="32"/>
+          <w:szCs w:val="32"/>
+          <w:cs/>
+          <w:lang w:val="en-US"/>
+        </w:rPr>
+        <w:t>อังคาร</w:t>
+      </w:r>
+      <w:r>
+        <w:rPr>
+          <w:rFonts w:ascii="TH SarabunPSK" w:eastAsia="Sarabun" w:hAnsi="TH SarabunPSK" w:cs="TH SarabunPSK"/>
+          <w:b/>
+          <w:sz w:val="32"/>
+          <w:szCs w:val="32"/>
+          <w:lang w:val="en-US"/>
+        </w:rPr>
+        <w:t>/…)…..</w:t>
+      </w:r>
+      <w:proofErr w:type="spellStart"/>
+      <w:r>
+        <w:rPr>
+          <w:rFonts w:ascii="TH SarabunPSK" w:eastAsia="Sarabun" w:hAnsi="TH SarabunPSK" w:cs="TH SarabunPSK" w:hint="cs"/>
+          <w:b/>
+          <w:sz w:val="32"/>
+          <w:szCs w:val="32"/>
+        </w:rPr>
+        <w:t>ที่</w:t>
+      </w:r>
+      <w:proofErr w:type="spellEnd"/>
       <w:r>
         <w:rPr>
           <w:rFonts w:ascii="TH SarabunPSK" w:eastAsia="Sarabun" w:hAnsi="TH SarabunPSK" w:cs="TH SarabunPSK"/>
@@ -7093,67 +7246,6 @@
           <w:cs/>
           <w:lang w:val="en-US"/>
         </w:rPr>
-        <w:t>จันทร์</w:t>
-      </w:r>
-      <w:r>
-        <w:rPr>
-          <w:rFonts w:ascii="TH SarabunPSK" w:eastAsia="Sarabun" w:hAnsi="TH SarabunPSK" w:cs="TH SarabunPSK"/>
-          <w:b/>
-          <w:sz w:val="32"/>
-          <w:szCs w:val="32"/>
-          <w:lang w:val="en-US"/>
-        </w:rPr>
-        <w:t>/</w:t>
-      </w:r>
-      <w:r>
-        <w:rPr>
-          <w:rFonts w:ascii="TH SarabunPSK" w:eastAsia="Sarabun" w:hAnsi="TH SarabunPSK" w:cs="TH SarabunPSK" w:hint="cs"/>
-          <w:bCs/>
-          <w:sz w:val="32"/>
-          <w:szCs w:val="32"/>
-          <w:cs/>
-          <w:lang w:val="en-US"/>
-        </w:rPr>
-        <w:t>อังคาร</w:t>
-      </w:r>
-      <w:r>
-        <w:rPr>
-          <w:rFonts w:ascii="TH SarabunPSK" w:eastAsia="Sarabun" w:hAnsi="TH SarabunPSK" w:cs="TH SarabunPSK"/>
-          <w:b/>
-          <w:sz w:val="32"/>
-          <w:szCs w:val="32"/>
-          <w:lang w:val="en-US"/>
-        </w:rPr>
-        <w:t>/…)…..</w:t>
-      </w:r>
-      <w:r>
-        <w:rPr>
-          <w:rFonts w:ascii="TH SarabunPSK" w:eastAsia="Sarabun" w:hAnsi="TH SarabunPSK" w:cs="TH SarabunPSK" w:hint="cs"/>
-          <w:b/>
-          <w:sz w:val="32"/>
-          <w:szCs w:val="32"/>
-        </w:rPr>
-        <w:t>ที่</w:t>
-      </w:r>
-      <w:r>
-        <w:rPr>
-          <w:rFonts w:ascii="TH SarabunPSK" w:eastAsia="Sarabun" w:hAnsi="TH SarabunPSK" w:cs="TH SarabunPSK"/>
-          <w:b/>
-          <w:sz w:val="32"/>
-          <w:szCs w:val="32"/>
-          <w:lang w:val="en-US"/>
-        </w:rPr>
-        <w:t>…..(</w:t>
-      </w:r>
-      <w:r>
-        <w:rPr>
-          <w:rFonts w:ascii="TH SarabunPSK" w:eastAsia="Sarabun" w:hAnsi="TH SarabunPSK" w:cs="TH SarabunPSK" w:hint="cs"/>
-          <w:bCs/>
-          <w:sz w:val="32"/>
-          <w:szCs w:val="32"/>
-          <w:cs/>
-          <w:lang w:val="en-US"/>
-        </w:rPr>
         <w:t>วัน เดือน ปีที่จัดโครงการ</w:t>
       </w:r>
       <w:r>
@@ -7188,16 +7280,41 @@
         </w:rPr>
         <w:t>ผู้</w:t>
       </w:r>
-      <w:r>
-        <w:rPr>
-          <w:rFonts w:ascii="TH SarabunPSK" w:eastAsia="Sarabun" w:hAnsi="TH SarabunPSK" w:cs="TH SarabunPSK" w:hint="cs"/>
-          <w:bCs/>
-          <w:color w:val="000000"/>
-          <w:sz w:val="32"/>
-          <w:szCs w:val="32"/>
-        </w:rPr>
-        <w:t>เข้าร่วมโครงการ: แต่งกาย</w:t>
-      </w:r>
+      <w:proofErr w:type="spellStart"/>
+      <w:r>
+        <w:rPr>
+          <w:rFonts w:ascii="TH SarabunPSK" w:eastAsia="Sarabun" w:hAnsi="TH SarabunPSK" w:cs="TH SarabunPSK" w:hint="cs"/>
+          <w:bCs/>
+          <w:color w:val="000000"/>
+          <w:sz w:val="32"/>
+          <w:szCs w:val="32"/>
+        </w:rPr>
+        <w:t>เข้าร่วมโครงการ</w:t>
+      </w:r>
+      <w:proofErr w:type="spellEnd"/>
+      <w:r>
+        <w:rPr>
+          <w:rFonts w:ascii="TH SarabunPSK" w:eastAsia="Sarabun" w:hAnsi="TH SarabunPSK" w:cs="TH SarabunPSK" w:hint="cs"/>
+          <w:bCs/>
+          <w:color w:val="000000"/>
+          <w:sz w:val="32"/>
+          <w:szCs w:val="32"/>
+        </w:rPr>
+        <w:t xml:space="preserve">: </w:t>
+      </w:r>
+      <w:proofErr w:type="spellStart"/>
+      <w:r>
+        <w:rPr>
+          <w:rFonts w:ascii="TH SarabunPSK" w:eastAsia="Sarabun" w:hAnsi="TH SarabunPSK" w:cs="TH SarabunPSK" w:hint="cs"/>
+          <w:bCs/>
+          <w:color w:val="000000"/>
+          <w:sz w:val="32"/>
+          <w:szCs w:val="32"/>
+        </w:rPr>
+        <w:t>แต่งกาย</w:t>
+      </w:r>
+      <w:proofErr w:type="spellEnd"/>
+      <w:proofErr w:type="gramStart"/>
       <w:r>
         <w:rPr>
           <w:rFonts w:ascii="TH SarabunPSK" w:eastAsia="Sarabun" w:hAnsi="TH SarabunPSK" w:cs="TH SarabunPSK"/>
@@ -7209,6 +7326,7 @@
         </w:rPr>
         <w:t>…..</w:t>
       </w:r>
+      <w:proofErr w:type="gramEnd"/>
       <w:r>
         <w:rPr>
           <w:rFonts w:ascii="TH SarabunPSK" w:eastAsia="Sarabun" w:hAnsi="TH SarabunPSK" w:cs="TH SarabunPSK" w:hint="cs"/>
@@ -7726,6 +7844,7 @@
           <w:lang w:val="en-US"/>
         </w:rPr>
       </w:pPr>
+      <w:proofErr w:type="spellStart"/>
       <w:r>
         <w:rPr>
           <w:rFonts w:ascii="TH SarabunPSK" w:eastAsia="Sarabun" w:hAnsi="TH SarabunPSK" w:cs="TH SarabunPSK" w:hint="cs"/>
@@ -7735,6 +7854,82 @@
         </w:rPr>
         <w:t>วัน</w:t>
       </w:r>
+      <w:proofErr w:type="spellEnd"/>
+      <w:proofErr w:type="gramStart"/>
+      <w:r>
+        <w:rPr>
+          <w:rFonts w:ascii="TH SarabunPSK" w:eastAsia="Sarabun" w:hAnsi="TH SarabunPSK" w:cs="TH SarabunPSK"/>
+          <w:b/>
+          <w:sz w:val="32"/>
+          <w:szCs w:val="32"/>
+          <w:lang w:val="en-US"/>
+        </w:rPr>
+        <w:t>…..</w:t>
+      </w:r>
+      <w:proofErr w:type="gramEnd"/>
+      <w:r>
+        <w:rPr>
+          <w:rFonts w:ascii="TH SarabunPSK" w:eastAsia="Sarabun" w:hAnsi="TH SarabunPSK" w:cs="TH SarabunPSK"/>
+          <w:b/>
+          <w:sz w:val="32"/>
+          <w:szCs w:val="32"/>
+          <w:lang w:val="en-US"/>
+        </w:rPr>
+        <w:t>(</w:t>
+      </w:r>
+      <w:r>
+        <w:rPr>
+          <w:rFonts w:ascii="TH SarabunPSK" w:eastAsia="Sarabun" w:hAnsi="TH SarabunPSK" w:cs="TH SarabunPSK" w:hint="cs"/>
+          <w:bCs/>
+          <w:sz w:val="32"/>
+          <w:szCs w:val="32"/>
+          <w:cs/>
+          <w:lang w:val="en-US"/>
+        </w:rPr>
+        <w:t>จันทร์</w:t>
+      </w:r>
+      <w:r>
+        <w:rPr>
+          <w:rFonts w:ascii="TH SarabunPSK" w:eastAsia="Sarabun" w:hAnsi="TH SarabunPSK" w:cs="TH SarabunPSK"/>
+          <w:b/>
+          <w:sz w:val="32"/>
+          <w:szCs w:val="32"/>
+          <w:lang w:val="en-US"/>
+        </w:rPr>
+        <w:t>/</w:t>
+      </w:r>
+      <w:r>
+        <w:rPr>
+          <w:rFonts w:ascii="TH SarabunPSK" w:eastAsia="Sarabun" w:hAnsi="TH SarabunPSK" w:cs="TH SarabunPSK" w:hint="cs"/>
+          <w:bCs/>
+          <w:sz w:val="32"/>
+          <w:szCs w:val="32"/>
+          <w:cs/>
+          <w:lang w:val="en-US"/>
+        </w:rPr>
+        <w:t>อังคาร</w:t>
+      </w:r>
+      <w:r>
+        <w:rPr>
+          <w:rFonts w:ascii="TH SarabunPSK" w:eastAsia="Sarabun" w:hAnsi="TH SarabunPSK" w:cs="TH SarabunPSK"/>
+          <w:b/>
+          <w:sz w:val="32"/>
+          <w:szCs w:val="32"/>
+          <w:lang w:val="en-US"/>
+        </w:rPr>
+        <w:t>/…)…..</w:t>
+      </w:r>
+      <w:proofErr w:type="spellStart"/>
+      <w:r>
+        <w:rPr>
+          <w:rFonts w:ascii="TH SarabunPSK" w:eastAsia="Sarabun" w:hAnsi="TH SarabunPSK" w:cs="TH SarabunPSK" w:hint="cs"/>
+          <w:b/>
+          <w:sz w:val="32"/>
+          <w:szCs w:val="32"/>
+        </w:rPr>
+        <w:t>ที่</w:t>
+      </w:r>
+      <w:proofErr w:type="spellEnd"/>
       <w:r>
         <w:rPr>
           <w:rFonts w:ascii="TH SarabunPSK" w:eastAsia="Sarabun" w:hAnsi="TH SarabunPSK" w:cs="TH SarabunPSK"/>
@@ -7754,67 +7949,6 @@
           <w:cs/>
           <w:lang w:val="en-US"/>
         </w:rPr>
-        <w:t>จันทร์</w:t>
-      </w:r>
-      <w:r>
-        <w:rPr>
-          <w:rFonts w:ascii="TH SarabunPSK" w:eastAsia="Sarabun" w:hAnsi="TH SarabunPSK" w:cs="TH SarabunPSK"/>
-          <w:b/>
-          <w:sz w:val="32"/>
-          <w:szCs w:val="32"/>
-          <w:lang w:val="en-US"/>
-        </w:rPr>
-        <w:t>/</w:t>
-      </w:r>
-      <w:r>
-        <w:rPr>
-          <w:rFonts w:ascii="TH SarabunPSK" w:eastAsia="Sarabun" w:hAnsi="TH SarabunPSK" w:cs="TH SarabunPSK" w:hint="cs"/>
-          <w:bCs/>
-          <w:sz w:val="32"/>
-          <w:szCs w:val="32"/>
-          <w:cs/>
-          <w:lang w:val="en-US"/>
-        </w:rPr>
-        <w:t>อังคาร</w:t>
-      </w:r>
-      <w:r>
-        <w:rPr>
-          <w:rFonts w:ascii="TH SarabunPSK" w:eastAsia="Sarabun" w:hAnsi="TH SarabunPSK" w:cs="TH SarabunPSK"/>
-          <w:b/>
-          <w:sz w:val="32"/>
-          <w:szCs w:val="32"/>
-          <w:lang w:val="en-US"/>
-        </w:rPr>
-        <w:t>/…)…..</w:t>
-      </w:r>
-      <w:r>
-        <w:rPr>
-          <w:rFonts w:ascii="TH SarabunPSK" w:eastAsia="Sarabun" w:hAnsi="TH SarabunPSK" w:cs="TH SarabunPSK" w:hint="cs"/>
-          <w:b/>
-          <w:sz w:val="32"/>
-          <w:szCs w:val="32"/>
-        </w:rPr>
-        <w:t>ที่</w:t>
-      </w:r>
-      <w:r>
-        <w:rPr>
-          <w:rFonts w:ascii="TH SarabunPSK" w:eastAsia="Sarabun" w:hAnsi="TH SarabunPSK" w:cs="TH SarabunPSK"/>
-          <w:b/>
-          <w:sz w:val="32"/>
-          <w:szCs w:val="32"/>
-          <w:lang w:val="en-US"/>
-        </w:rPr>
-        <w:t>…..(</w:t>
-      </w:r>
-      <w:r>
-        <w:rPr>
-          <w:rFonts w:ascii="TH SarabunPSK" w:eastAsia="Sarabun" w:hAnsi="TH SarabunPSK" w:cs="TH SarabunPSK" w:hint="cs"/>
-          <w:bCs/>
-          <w:sz w:val="32"/>
-          <w:szCs w:val="32"/>
-          <w:cs/>
-          <w:lang w:val="en-US"/>
-        </w:rPr>
         <w:t>วัน เดือน ปีที่จัดโครงการ</w:t>
       </w:r>
       <w:r>
@@ -7849,16 +7983,41 @@
         </w:rPr>
         <w:t>ผู้</w:t>
       </w:r>
-      <w:r>
-        <w:rPr>
-          <w:rFonts w:ascii="TH SarabunPSK" w:eastAsia="Sarabun" w:hAnsi="TH SarabunPSK" w:cs="TH SarabunPSK" w:hint="cs"/>
-          <w:bCs/>
-          <w:color w:val="000000"/>
-          <w:sz w:val="32"/>
-          <w:szCs w:val="32"/>
-        </w:rPr>
-        <w:t>เข้าร่วมโครงการ: แต่งกาย</w:t>
-      </w:r>
+      <w:proofErr w:type="spellStart"/>
+      <w:r>
+        <w:rPr>
+          <w:rFonts w:ascii="TH SarabunPSK" w:eastAsia="Sarabun" w:hAnsi="TH SarabunPSK" w:cs="TH SarabunPSK" w:hint="cs"/>
+          <w:bCs/>
+          <w:color w:val="000000"/>
+          <w:sz w:val="32"/>
+          <w:szCs w:val="32"/>
+        </w:rPr>
+        <w:t>เข้าร่วมโครงการ</w:t>
+      </w:r>
+      <w:proofErr w:type="spellEnd"/>
+      <w:r>
+        <w:rPr>
+          <w:rFonts w:ascii="TH SarabunPSK" w:eastAsia="Sarabun" w:hAnsi="TH SarabunPSK" w:cs="TH SarabunPSK" w:hint="cs"/>
+          <w:bCs/>
+          <w:color w:val="000000"/>
+          <w:sz w:val="32"/>
+          <w:szCs w:val="32"/>
+        </w:rPr>
+        <w:t xml:space="preserve">: </w:t>
+      </w:r>
+      <w:proofErr w:type="spellStart"/>
+      <w:r>
+        <w:rPr>
+          <w:rFonts w:ascii="TH SarabunPSK" w:eastAsia="Sarabun" w:hAnsi="TH SarabunPSK" w:cs="TH SarabunPSK" w:hint="cs"/>
+          <w:bCs/>
+          <w:color w:val="000000"/>
+          <w:sz w:val="32"/>
+          <w:szCs w:val="32"/>
+        </w:rPr>
+        <w:t>แต่งกาย</w:t>
+      </w:r>
+      <w:proofErr w:type="spellEnd"/>
+      <w:proofErr w:type="gramStart"/>
       <w:r>
         <w:rPr>
           <w:rFonts w:ascii="TH SarabunPSK" w:eastAsia="Sarabun" w:hAnsi="TH SarabunPSK" w:cs="TH SarabunPSK"/>
@@ -7870,6 +8029,7 @@
         </w:rPr>
         <w:t>…..</w:t>
       </w:r>
+      <w:proofErr w:type="gramEnd"/>
       <w:r>
         <w:rPr>
           <w:rFonts w:ascii="TH SarabunPSK" w:eastAsia="Sarabun" w:hAnsi="TH SarabunPSK" w:cs="TH SarabunPSK" w:hint="cs"/>
@@ -8427,6 +8587,7 @@
           <w:szCs w:val="32"/>
         </w:rPr>
       </w:pPr>
+      <w:proofErr w:type="spellStart"/>
       <w:r>
         <w:rPr>
           <w:rFonts w:ascii="TH SarabunPSK" w:eastAsia="Sarabun" w:hAnsi="TH SarabunPSK" w:cs="TH SarabunPSK" w:hint="cs"/>
@@ -8436,15 +8597,28 @@
         </w:rPr>
         <w:t>โครงการ</w:t>
       </w:r>
-      <w:r>
-        <w:rPr>
-          <w:rFonts w:ascii="TH SarabunPSK" w:eastAsia="Sarabun" w:hAnsi="TH SarabunPSK" w:cs="TH SarabunPSK"/>
-          <w:b/>
-          <w:sz w:val="32"/>
-          <w:szCs w:val="32"/>
-          <w:lang w:val="en-US"/>
-        </w:rPr>
-        <w:t>…..(</w:t>
+      <w:proofErr w:type="spellEnd"/>
+      <w:proofErr w:type="gramStart"/>
+      <w:r>
+        <w:rPr>
+          <w:rFonts w:ascii="TH SarabunPSK" w:eastAsia="Sarabun" w:hAnsi="TH SarabunPSK" w:cs="TH SarabunPSK"/>
+          <w:b/>
+          <w:sz w:val="32"/>
+          <w:szCs w:val="32"/>
+          <w:lang w:val="en-US"/>
+        </w:rPr>
+        <w:t>…..</w:t>
+      </w:r>
+      <w:proofErr w:type="gramEnd"/>
+      <w:r>
+        <w:rPr>
+          <w:rFonts w:ascii="TH SarabunPSK" w:eastAsia="Sarabun" w:hAnsi="TH SarabunPSK" w:cs="TH SarabunPSK"/>
+          <w:b/>
+          <w:sz w:val="32"/>
+          <w:szCs w:val="32"/>
+          <w:lang w:val="en-US"/>
+        </w:rPr>
+        <w:t>(</w:t>
       </w:r>
       <w:r>
         <w:rPr>
@@ -8488,24 +8662,47 @@
           <w:lang w:val="en-US"/>
         </w:rPr>
       </w:pPr>
-      <w:r>
-        <w:rPr>
-          <w:rFonts w:ascii="TH SarabunPSK" w:eastAsia="Sarabun" w:hAnsi="TH SarabunPSK" w:cs="TH SarabunPSK" w:hint="cs"/>
-          <w:b/>
-          <w:sz w:val="32"/>
-          <w:szCs w:val="32"/>
-        </w:rPr>
-        <w:t xml:space="preserve">ระหว่างวันที่ </w:t>
-      </w:r>
-      <w:r>
-        <w:rPr>
-          <w:rFonts w:ascii="TH SarabunPSK" w:eastAsia="Sarabun" w:hAnsi="TH SarabunPSK" w:cs="TH SarabunPSK"/>
-          <w:b/>
-          <w:sz w:val="32"/>
-          <w:szCs w:val="32"/>
-          <w:lang w:val="en-US"/>
-        </w:rPr>
-        <w:t>…..(</w:t>
+      <w:proofErr w:type="spellStart"/>
+      <w:r>
+        <w:rPr>
+          <w:rFonts w:ascii="TH SarabunPSK" w:eastAsia="Sarabun" w:hAnsi="TH SarabunPSK" w:cs="TH SarabunPSK" w:hint="cs"/>
+          <w:b/>
+          <w:sz w:val="32"/>
+          <w:szCs w:val="32"/>
+        </w:rPr>
+        <w:t>ระหว่างวันที่</w:t>
+      </w:r>
+      <w:proofErr w:type="spellEnd"/>
+      <w:r>
+        <w:rPr>
+          <w:rFonts w:ascii="TH SarabunPSK" w:eastAsia="Sarabun" w:hAnsi="TH SarabunPSK" w:cs="TH SarabunPSK" w:hint="cs"/>
+          <w:b/>
+          <w:sz w:val="32"/>
+          <w:szCs w:val="32"/>
+        </w:rPr>
+        <w:t xml:space="preserve"> </w:t>
+      </w:r>
+      <w:proofErr w:type="gramStart"/>
+      <w:r>
+        <w:rPr>
+          <w:rFonts w:ascii="TH SarabunPSK" w:eastAsia="Sarabun" w:hAnsi="TH SarabunPSK" w:cs="TH SarabunPSK"/>
+          <w:b/>
+          <w:sz w:val="32"/>
+          <w:szCs w:val="32"/>
+          <w:lang w:val="en-US"/>
+        </w:rPr>
+        <w:t>…..</w:t>
+      </w:r>
+      <w:proofErr w:type="gramEnd"/>
+      <w:r>
+        <w:rPr>
+          <w:rFonts w:ascii="TH SarabunPSK" w:eastAsia="Sarabun" w:hAnsi="TH SarabunPSK" w:cs="TH SarabunPSK"/>
+          <w:b/>
+          <w:sz w:val="32"/>
+          <w:szCs w:val="32"/>
+          <w:lang w:val="en-US"/>
+        </w:rPr>
+        <w:t>(</w:t>
       </w:r>
       <w:r>
         <w:rPr>
@@ -8638,6 +8835,7 @@
           <w:lang w:val="en-US"/>
         </w:rPr>
       </w:pPr>
+      <w:proofErr w:type="gramStart"/>
       <w:r>
         <w:rPr>
           <w:rFonts w:ascii="TH SarabunPSK" w:hAnsi="TH SarabunPSK" w:cs="TH SarabunPSK"/>
@@ -8645,7 +8843,17 @@
           <w:szCs w:val="32"/>
           <w:lang w:val="en-US"/>
         </w:rPr>
-        <w:t>…..(</w:t>
+        <w:t>…..</w:t>
+      </w:r>
+      <w:proofErr w:type="gramEnd"/>
+      <w:r>
+        <w:rPr>
+          <w:rFonts w:ascii="TH SarabunPSK" w:hAnsi="TH SarabunPSK" w:cs="TH SarabunPSK"/>
+          <w:sz w:val="32"/>
+          <w:szCs w:val="32"/>
+          <w:lang w:val="en-US"/>
+        </w:rPr>
+        <w:t>(</w:t>
       </w:r>
       <w:r>
         <w:rPr>

</xml_diff>